<commit_message>
documentação do final da semana finalizada
</commit_message>
<xml_diff>
--- a/Documentação/tccdocumetacao.docx
+++ b/Documentação/tccdocumetacao.docx
@@ -1,12 +1,12 @@
 
 <file path=word/document.xml><?xml version="1.0" encoding="utf-8"?>
-<w:document xmlns:wpc="http://schemas.microsoft.com/office/word/2010/wordprocessingCanvas" xmlns:cx="http://schemas.microsoft.com/office/drawing/2014/chartex" xmlns:cx1="http://schemas.microsoft.com/office/drawing/2015/9/8/chartex" xmlns:mc="http://schemas.openxmlformats.org/markup-compatibility/2006" xmlns:o="urn:schemas-microsoft-com:office:office" xmlns:r="http://schemas.openxmlformats.org/officeDocument/2006/relationships" xmlns:m="http://schemas.openxmlformats.org/officeDocument/2006/math" xmlns:v="urn:schemas-microsoft-com:vml" xmlns:wp14="http://schemas.microsoft.com/office/word/2010/wordprocessingDrawing" xmlns:wp="http://schemas.openxmlformats.org/drawingml/2006/wordprocessingDrawing" xmlns:w10="urn:schemas-microsoft-com:office:word" xmlns:w="http://schemas.openxmlformats.org/wordprocessingml/2006/main" xmlns:w14="http://schemas.microsoft.com/office/word/2010/wordml" xmlns:w15="http://schemas.microsoft.com/office/word/2012/wordml" xmlns:w16se="http://schemas.microsoft.com/office/word/2015/wordml/symex" xmlns:wpg="http://schemas.microsoft.com/office/word/2010/wordprocessingGroup" xmlns:wpi="http://schemas.microsoft.com/office/word/2010/wordprocessingInk" xmlns:wne="http://schemas.microsoft.com/office/word/2006/wordml" xmlns:wps="http://schemas.microsoft.com/office/word/2010/wordprocessingShape" mc:Ignorable="w14 w15 w16se wp14">
+<w:document xmlns:wpc="http://schemas.microsoft.com/office/word/2010/wordprocessingCanvas" xmlns:cx="http://schemas.microsoft.com/office/drawing/2014/chartex" xmlns:cx1="http://schemas.microsoft.com/office/drawing/2015/9/8/chartex" xmlns:cx2="http://schemas.microsoft.com/office/drawing/2015/10/21/chartex" xmlns:cx3="http://schemas.microsoft.com/office/drawing/2016/5/9/chartex" xmlns:cx4="http://schemas.microsoft.com/office/drawing/2016/5/10/chartex" xmlns:cx5="http://schemas.microsoft.com/office/drawing/2016/5/11/chartex" xmlns:cx6="http://schemas.microsoft.com/office/drawing/2016/5/12/chartex" xmlns:cx7="http://schemas.microsoft.com/office/drawing/2016/5/13/chartex" xmlns:cx8="http://schemas.microsoft.com/office/drawing/2016/5/14/chartex" xmlns:mc="http://schemas.openxmlformats.org/markup-compatibility/2006" xmlns:aink="http://schemas.microsoft.com/office/drawing/2016/ink" xmlns:am3d="http://schemas.microsoft.com/office/drawing/2017/model3d" xmlns:o="urn:schemas-microsoft-com:office:office" xmlns:oel="http://schemas.microsoft.com/office/2019/extlst" xmlns:r="http://schemas.openxmlformats.org/officeDocument/2006/relationships" xmlns:m="http://schemas.openxmlformats.org/officeDocument/2006/math" xmlns:v="urn:schemas-microsoft-com:vml" xmlns:wp14="http://schemas.microsoft.com/office/word/2010/wordprocessingDrawing" xmlns:wp="http://schemas.openxmlformats.org/drawingml/2006/wordprocessingDrawing" xmlns:w10="urn:schemas-microsoft-com:office:word" xmlns:w="http://schemas.openxmlformats.org/wordprocessingml/2006/main" xmlns:w14="http://schemas.microsoft.com/office/word/2010/wordml" xmlns:w15="http://schemas.microsoft.com/office/word/2012/wordml" xmlns:w16cex="http://schemas.microsoft.com/office/word/2018/wordml/cex" xmlns:w16cid="http://schemas.microsoft.com/office/word/2016/wordml/cid" xmlns:w16="http://schemas.microsoft.com/office/word/2018/wordml" xmlns:w16du="http://schemas.microsoft.com/office/word/2023/wordml/word16du" xmlns:w16sdtdh="http://schemas.microsoft.com/office/word/2020/wordml/sdtdatahash" xmlns:w16se="http://schemas.microsoft.com/office/word/2015/wordml/symex" xmlns:wpg="http://schemas.microsoft.com/office/word/2010/wordprocessingGroup" xmlns:wpi="http://schemas.microsoft.com/office/word/2010/wordprocessingInk" xmlns:wne="http://schemas.microsoft.com/office/word/2006/wordml" xmlns:wps="http://schemas.microsoft.com/office/word/2010/wordprocessingShape" mc:Ignorable="w14 w15 w16se w16cid w16 w16cex w16sdtdh w16du wp14">
   <w:body>
     <w:p>
       <w:pPr>
         <w:pStyle w:val="Ttulo1"/>
       </w:pPr>
-      <w:bookmarkStart w:id="0" w:name="_Toc176458663"/>
+      <w:bookmarkStart w:id="0" w:name="_Toc176463100"/>
       <w:r>
         <w:t>RESUMO –</w:t>
       </w:r>
@@ -19,7 +19,7 @@
       <w:pPr>
         <w:pStyle w:val="Ttulo2"/>
       </w:pPr>
-      <w:bookmarkStart w:id="1" w:name="_Toc176458664"/>
+      <w:bookmarkStart w:id="1" w:name="_Toc176463101"/>
       <w:r>
         <w:t>Variáveis</w:t>
       </w:r>
@@ -141,7 +141,7 @@
       <w:pPr>
         <w:pStyle w:val="Ttulo2"/>
       </w:pPr>
-      <w:bookmarkStart w:id="2" w:name="_Toc176458665"/>
+      <w:bookmarkStart w:id="2" w:name="_Toc176463102"/>
       <w:r>
         <w:t>Funções</w:t>
       </w:r>
@@ -261,7 +261,7 @@
       <w:pPr>
         <w:pStyle w:val="Ttulo2"/>
       </w:pPr>
-      <w:bookmarkStart w:id="3" w:name="_Toc176458666"/>
+      <w:bookmarkStart w:id="3" w:name="_Toc176463103"/>
       <w:r>
         <w:t>Classes</w:t>
       </w:r>
@@ -464,8 +464,10 @@
             <w:rPr>
               <w:rFonts w:asciiTheme="minorHAnsi" w:eastAsiaTheme="minorEastAsia" w:hAnsiTheme="minorHAnsi"/>
               <w:noProof/>
-              <w:sz w:val="22"/>
+              <w:kern w:val="2"/>
+              <w:szCs w:val="24"/>
               <w:lang w:eastAsia="pt-BR"/>
+              <w14:ligatures w14:val="standardContextual"/>
             </w:rPr>
           </w:pPr>
           <w:r>
@@ -477,7 +479,7 @@
           <w:r>
             <w:fldChar w:fldCharType="separate"/>
           </w:r>
-          <w:hyperlink w:anchor="_Toc176458663" w:history="1">
+          <w:hyperlink w:anchor="_Toc176463100" w:history="1">
             <w:r>
               <w:rPr>
                 <w:rStyle w:val="Hyperlink"/>
@@ -504,7 +506,7 @@
                 <w:noProof/>
                 <w:webHidden/>
               </w:rPr>
-              <w:instrText xml:space="preserve"> PAGEREF _Toc176458663 \h </w:instrText>
+              <w:instrText xml:space="preserve"> PAGEREF _Toc176463100 \h </w:instrText>
             </w:r>
             <w:r>
               <w:rPr>
@@ -538,68 +540,58 @@
         <w:p>
           <w:pPr>
             <w:pStyle w:val="Sumrio2"/>
-            <w:tabs>
-              <w:tab w:val="right" w:leader="dot" w:pos="8494"/>
-            </w:tabs>
             <w:rPr>
               <w:rFonts w:asciiTheme="minorHAnsi" w:eastAsiaTheme="minorEastAsia" w:hAnsiTheme="minorHAnsi"/>
-              <w:noProof/>
-              <w:sz w:val="22"/>
+              <w:kern w:val="2"/>
+              <w:szCs w:val="24"/>
               <w:lang w:eastAsia="pt-BR"/>
+              <w14:ligatures w14:val="standardContextual"/>
             </w:rPr>
           </w:pPr>
-          <w:hyperlink w:anchor="_Toc176458664" w:history="1">
+          <w:hyperlink w:anchor="_Toc176463101" w:history="1">
             <w:r>
               <w:rPr>
                 <w:rStyle w:val="Hyperlink"/>
-                <w:noProof/>
               </w:rPr>
               <w:t>Variáveis – “palavra_palavra”</w:t>
             </w:r>
             <w:r>
               <w:rPr>
-                <w:noProof/>
                 <w:webHidden/>
               </w:rPr>
               <w:tab/>
             </w:r>
             <w:r>
               <w:rPr>
-                <w:noProof/>
                 <w:webHidden/>
               </w:rPr>
               <w:fldChar w:fldCharType="begin"/>
             </w:r>
             <w:r>
               <w:rPr>
-                <w:noProof/>
-                <w:webHidden/>
-              </w:rPr>
-              <w:instrText xml:space="preserve"> PAGEREF _Toc176458664 \h </w:instrText>
-            </w:r>
-            <w:r>
-              <w:rPr>
-                <w:noProof/>
-                <w:webHidden/>
-              </w:rPr>
-            </w:r>
-            <w:r>
-              <w:rPr>
-                <w:noProof/>
+                <w:webHidden/>
+              </w:rPr>
+              <w:instrText xml:space="preserve"> PAGEREF _Toc176463101 \h </w:instrText>
+            </w:r>
+            <w:r>
+              <w:rPr>
+                <w:webHidden/>
+              </w:rPr>
+            </w:r>
+            <w:r>
+              <w:rPr>
                 <w:webHidden/>
               </w:rPr>
               <w:fldChar w:fldCharType="separate"/>
             </w:r>
             <w:r>
               <w:rPr>
-                <w:noProof/>
                 <w:webHidden/>
               </w:rPr>
               <w:t>1</w:t>
             </w:r>
             <w:r>
               <w:rPr>
-                <w:noProof/>
                 <w:webHidden/>
               </w:rPr>
               <w:fldChar w:fldCharType="end"/>
@@ -609,68 +601,58 @@
         <w:p>
           <w:pPr>
             <w:pStyle w:val="Sumrio2"/>
-            <w:tabs>
-              <w:tab w:val="right" w:leader="dot" w:pos="8494"/>
-            </w:tabs>
             <w:rPr>
               <w:rFonts w:asciiTheme="minorHAnsi" w:eastAsiaTheme="minorEastAsia" w:hAnsiTheme="minorHAnsi"/>
-              <w:noProof/>
-              <w:sz w:val="22"/>
+              <w:kern w:val="2"/>
+              <w:szCs w:val="24"/>
               <w:lang w:eastAsia="pt-BR"/>
+              <w14:ligatures w14:val="standardContextual"/>
             </w:rPr>
           </w:pPr>
-          <w:hyperlink w:anchor="_Toc176458665" w:history="1">
+          <w:hyperlink w:anchor="_Toc176463102" w:history="1">
             <w:r>
               <w:rPr>
                 <w:rStyle w:val="Hyperlink"/>
-                <w:noProof/>
               </w:rPr>
               <w:t>Funções – “palavraVerbo”</w:t>
             </w:r>
             <w:r>
               <w:rPr>
-                <w:noProof/>
                 <w:webHidden/>
               </w:rPr>
               <w:tab/>
             </w:r>
             <w:r>
               <w:rPr>
-                <w:noProof/>
                 <w:webHidden/>
               </w:rPr>
               <w:fldChar w:fldCharType="begin"/>
             </w:r>
             <w:r>
               <w:rPr>
-                <w:noProof/>
-                <w:webHidden/>
-              </w:rPr>
-              <w:instrText xml:space="preserve"> PAGEREF _Toc176458665 \h </w:instrText>
-            </w:r>
-            <w:r>
-              <w:rPr>
-                <w:noProof/>
-                <w:webHidden/>
-              </w:rPr>
-            </w:r>
-            <w:r>
-              <w:rPr>
-                <w:noProof/>
+                <w:webHidden/>
+              </w:rPr>
+              <w:instrText xml:space="preserve"> PAGEREF _Toc176463102 \h </w:instrText>
+            </w:r>
+            <w:r>
+              <w:rPr>
+                <w:webHidden/>
+              </w:rPr>
+            </w:r>
+            <w:r>
+              <w:rPr>
                 <w:webHidden/>
               </w:rPr>
               <w:fldChar w:fldCharType="separate"/>
             </w:r>
             <w:r>
               <w:rPr>
-                <w:noProof/>
                 <w:webHidden/>
               </w:rPr>
               <w:t>1</w:t>
             </w:r>
             <w:r>
               <w:rPr>
-                <w:noProof/>
                 <w:webHidden/>
               </w:rPr>
               <w:fldChar w:fldCharType="end"/>
@@ -680,68 +662,58 @@
         <w:p>
           <w:pPr>
             <w:pStyle w:val="Sumrio2"/>
-            <w:tabs>
-              <w:tab w:val="right" w:leader="dot" w:pos="8494"/>
-            </w:tabs>
             <w:rPr>
               <w:rFonts w:asciiTheme="minorHAnsi" w:eastAsiaTheme="minorEastAsia" w:hAnsiTheme="minorHAnsi"/>
-              <w:noProof/>
-              <w:sz w:val="22"/>
+              <w:kern w:val="2"/>
+              <w:szCs w:val="24"/>
               <w:lang w:eastAsia="pt-BR"/>
+              <w14:ligatures w14:val="standardContextual"/>
             </w:rPr>
           </w:pPr>
-          <w:hyperlink w:anchor="_Toc176458666" w:history="1">
+          <w:hyperlink w:anchor="_Toc176463103" w:history="1">
             <w:r>
               <w:rPr>
                 <w:rStyle w:val="Hyperlink"/>
-                <w:noProof/>
               </w:rPr>
               <w:t>Classes – “PalavraPalavra”</w:t>
             </w:r>
             <w:r>
               <w:rPr>
-                <w:noProof/>
                 <w:webHidden/>
               </w:rPr>
               <w:tab/>
             </w:r>
             <w:r>
               <w:rPr>
-                <w:noProof/>
                 <w:webHidden/>
               </w:rPr>
               <w:fldChar w:fldCharType="begin"/>
             </w:r>
             <w:r>
               <w:rPr>
-                <w:noProof/>
-                <w:webHidden/>
-              </w:rPr>
-              <w:instrText xml:space="preserve"> PAGEREF _Toc176458666 \h </w:instrText>
-            </w:r>
-            <w:r>
-              <w:rPr>
-                <w:noProof/>
-                <w:webHidden/>
-              </w:rPr>
-            </w:r>
-            <w:r>
-              <w:rPr>
-                <w:noProof/>
+                <w:webHidden/>
+              </w:rPr>
+              <w:instrText xml:space="preserve"> PAGEREF _Toc176463103 \h </w:instrText>
+            </w:r>
+            <w:r>
+              <w:rPr>
+                <w:webHidden/>
+              </w:rPr>
+            </w:r>
+            <w:r>
+              <w:rPr>
                 <w:webHidden/>
               </w:rPr>
               <w:fldChar w:fldCharType="separate"/>
             </w:r>
             <w:r>
               <w:rPr>
-                <w:noProof/>
                 <w:webHidden/>
               </w:rPr>
               <w:t>1</w:t>
             </w:r>
             <w:r>
               <w:rPr>
-                <w:noProof/>
                 <w:webHidden/>
               </w:rPr>
               <w:fldChar w:fldCharType="end"/>
@@ -757,11 +729,13 @@
             <w:rPr>
               <w:rFonts w:asciiTheme="minorHAnsi" w:eastAsiaTheme="minorEastAsia" w:hAnsiTheme="minorHAnsi"/>
               <w:noProof/>
-              <w:sz w:val="22"/>
+              <w:kern w:val="2"/>
+              <w:szCs w:val="24"/>
               <w:lang w:eastAsia="pt-BR"/>
+              <w14:ligatures w14:val="standardContextual"/>
             </w:rPr>
           </w:pPr>
-          <w:hyperlink w:anchor="_Toc176458667" w:history="1">
+          <w:hyperlink w:anchor="_Toc176463104" w:history="1">
             <w:r>
               <w:rPr>
                 <w:rStyle w:val="Hyperlink"/>
@@ -788,7 +762,7 @@
                 <w:noProof/>
                 <w:webHidden/>
               </w:rPr>
-              <w:instrText xml:space="preserve"> PAGEREF _Toc176458667 \h </w:instrText>
+              <w:instrText xml:space="preserve"> PAGEREF _Toc176463104 \h </w:instrText>
             </w:r>
             <w:r>
               <w:rPr>
@@ -808,7 +782,7 @@
                 <w:noProof/>
                 <w:webHidden/>
               </w:rPr>
-              <w:t>3</w:t>
+              <w:t>4</w:t>
             </w:r>
             <w:r>
               <w:rPr>
@@ -822,68 +796,58 @@
         <w:p>
           <w:pPr>
             <w:pStyle w:val="Sumrio2"/>
-            <w:tabs>
-              <w:tab w:val="right" w:leader="dot" w:pos="8494"/>
-            </w:tabs>
             <w:rPr>
               <w:rFonts w:asciiTheme="minorHAnsi" w:eastAsiaTheme="minorEastAsia" w:hAnsiTheme="minorHAnsi"/>
-              <w:noProof/>
-              <w:sz w:val="22"/>
+              <w:kern w:val="2"/>
+              <w:szCs w:val="24"/>
               <w:lang w:eastAsia="pt-BR"/>
+              <w14:ligatures w14:val="standardContextual"/>
             </w:rPr>
           </w:pPr>
-          <w:hyperlink w:anchor="_Toc176458668" w:history="1">
+          <w:hyperlink w:anchor="_Toc176463105" w:history="1">
             <w:r>
               <w:rPr>
                 <w:rStyle w:val="Hyperlink"/>
-                <w:noProof/>
               </w:rPr>
               <w:t>1.1. Variáveis –</w:t>
             </w:r>
             <w:r>
               <w:rPr>
-                <w:noProof/>
                 <w:webHidden/>
               </w:rPr>
               <w:tab/>
             </w:r>
             <w:r>
               <w:rPr>
-                <w:noProof/>
                 <w:webHidden/>
               </w:rPr>
               <w:fldChar w:fldCharType="begin"/>
             </w:r>
             <w:r>
               <w:rPr>
-                <w:noProof/>
-                <w:webHidden/>
-              </w:rPr>
-              <w:instrText xml:space="preserve"> PAGEREF _Toc176458668 \h </w:instrText>
-            </w:r>
-            <w:r>
-              <w:rPr>
-                <w:noProof/>
-                <w:webHidden/>
-              </w:rPr>
-            </w:r>
-            <w:r>
-              <w:rPr>
-                <w:noProof/>
+                <w:webHidden/>
+              </w:rPr>
+              <w:instrText xml:space="preserve"> PAGEREF _Toc176463105 \h </w:instrText>
+            </w:r>
+            <w:r>
+              <w:rPr>
+                <w:webHidden/>
+              </w:rPr>
+            </w:r>
+            <w:r>
+              <w:rPr>
                 <w:webHidden/>
               </w:rPr>
               <w:fldChar w:fldCharType="separate"/>
             </w:r>
             <w:r>
               <w:rPr>
-                <w:noProof/>
-                <w:webHidden/>
-              </w:rPr>
-              <w:t>3</w:t>
-            </w:r>
-            <w:r>
-              <w:rPr>
-                <w:noProof/>
+                <w:webHidden/>
+              </w:rPr>
+              <w:t>4</w:t>
+            </w:r>
+            <w:r>
+              <w:rPr>
                 <w:webHidden/>
               </w:rPr>
               <w:fldChar w:fldCharType="end"/>
@@ -893,68 +857,58 @@
         <w:p>
           <w:pPr>
             <w:pStyle w:val="Sumrio2"/>
-            <w:tabs>
-              <w:tab w:val="right" w:leader="dot" w:pos="8494"/>
-            </w:tabs>
             <w:rPr>
               <w:rFonts w:asciiTheme="minorHAnsi" w:eastAsiaTheme="minorEastAsia" w:hAnsiTheme="minorHAnsi"/>
-              <w:noProof/>
-              <w:sz w:val="22"/>
+              <w:kern w:val="2"/>
+              <w:szCs w:val="24"/>
               <w:lang w:eastAsia="pt-BR"/>
+              <w14:ligatures w14:val="standardContextual"/>
             </w:rPr>
           </w:pPr>
-          <w:hyperlink w:anchor="_Toc176458669" w:history="1">
+          <w:hyperlink w:anchor="_Toc176463106" w:history="1">
             <w:r>
               <w:rPr>
                 <w:rStyle w:val="Hyperlink"/>
-                <w:noProof/>
               </w:rPr>
               <w:t>1.2. Funções –</w:t>
             </w:r>
             <w:r>
               <w:rPr>
-                <w:noProof/>
                 <w:webHidden/>
               </w:rPr>
               <w:tab/>
             </w:r>
             <w:r>
               <w:rPr>
-                <w:noProof/>
                 <w:webHidden/>
               </w:rPr>
               <w:fldChar w:fldCharType="begin"/>
             </w:r>
             <w:r>
               <w:rPr>
-                <w:noProof/>
-                <w:webHidden/>
-              </w:rPr>
-              <w:instrText xml:space="preserve"> PAGEREF _Toc176458669 \h </w:instrText>
-            </w:r>
-            <w:r>
-              <w:rPr>
-                <w:noProof/>
-                <w:webHidden/>
-              </w:rPr>
-            </w:r>
-            <w:r>
-              <w:rPr>
-                <w:noProof/>
+                <w:webHidden/>
+              </w:rPr>
+              <w:instrText xml:space="preserve"> PAGEREF _Toc176463106 \h </w:instrText>
+            </w:r>
+            <w:r>
+              <w:rPr>
+                <w:webHidden/>
+              </w:rPr>
+            </w:r>
+            <w:r>
+              <w:rPr>
                 <w:webHidden/>
               </w:rPr>
               <w:fldChar w:fldCharType="separate"/>
             </w:r>
             <w:r>
               <w:rPr>
-                <w:noProof/>
-                <w:webHidden/>
-              </w:rPr>
-              <w:t>4</w:t>
-            </w:r>
-            <w:r>
-              <w:rPr>
-                <w:noProof/>
+                <w:webHidden/>
+              </w:rPr>
+              <w:t>5</w:t>
+            </w:r>
+            <w:r>
+              <w:rPr>
                 <w:webHidden/>
               </w:rPr>
               <w:fldChar w:fldCharType="end"/>
@@ -964,68 +918,58 @@
         <w:p>
           <w:pPr>
             <w:pStyle w:val="Sumrio2"/>
-            <w:tabs>
-              <w:tab w:val="right" w:leader="dot" w:pos="8494"/>
-            </w:tabs>
             <w:rPr>
               <w:rFonts w:asciiTheme="minorHAnsi" w:eastAsiaTheme="minorEastAsia" w:hAnsiTheme="minorHAnsi"/>
-              <w:noProof/>
-              <w:sz w:val="22"/>
+              <w:kern w:val="2"/>
+              <w:szCs w:val="24"/>
               <w:lang w:eastAsia="pt-BR"/>
+              <w14:ligatures w14:val="standardContextual"/>
             </w:rPr>
           </w:pPr>
-          <w:hyperlink w:anchor="_Toc176458670" w:history="1">
+          <w:hyperlink w:anchor="_Toc176463107" w:history="1">
             <w:r>
               <w:rPr>
                 <w:rStyle w:val="Hyperlink"/>
-                <w:noProof/>
               </w:rPr>
               <w:t>1.3. Classes –</w:t>
             </w:r>
             <w:r>
               <w:rPr>
-                <w:noProof/>
                 <w:webHidden/>
               </w:rPr>
               <w:tab/>
             </w:r>
             <w:r>
               <w:rPr>
-                <w:noProof/>
                 <w:webHidden/>
               </w:rPr>
               <w:fldChar w:fldCharType="begin"/>
             </w:r>
             <w:r>
               <w:rPr>
-                <w:noProof/>
-                <w:webHidden/>
-              </w:rPr>
-              <w:instrText xml:space="preserve"> PAGEREF _Toc176458670 \h </w:instrText>
-            </w:r>
-            <w:r>
-              <w:rPr>
-                <w:noProof/>
-                <w:webHidden/>
-              </w:rPr>
-            </w:r>
-            <w:r>
-              <w:rPr>
-                <w:noProof/>
+                <w:webHidden/>
+              </w:rPr>
+              <w:instrText xml:space="preserve"> PAGEREF _Toc176463107 \h </w:instrText>
+            </w:r>
+            <w:r>
+              <w:rPr>
+                <w:webHidden/>
+              </w:rPr>
+            </w:r>
+            <w:r>
+              <w:rPr>
                 <w:webHidden/>
               </w:rPr>
               <w:fldChar w:fldCharType="separate"/>
             </w:r>
             <w:r>
               <w:rPr>
-                <w:noProof/>
-                <w:webHidden/>
-              </w:rPr>
-              <w:t>5</w:t>
-            </w:r>
-            <w:r>
-              <w:rPr>
-                <w:noProof/>
+                <w:webHidden/>
+              </w:rPr>
+              <w:t>6</w:t>
+            </w:r>
+            <w:r>
+              <w:rPr>
                 <w:webHidden/>
               </w:rPr>
               <w:fldChar w:fldCharType="end"/>
@@ -1041,11 +985,13 @@
             <w:rPr>
               <w:rFonts w:asciiTheme="minorHAnsi" w:eastAsiaTheme="minorEastAsia" w:hAnsiTheme="minorHAnsi"/>
               <w:noProof/>
-              <w:sz w:val="22"/>
+              <w:kern w:val="2"/>
+              <w:szCs w:val="24"/>
               <w:lang w:eastAsia="pt-BR"/>
+              <w14:ligatures w14:val="standardContextual"/>
             </w:rPr>
           </w:pPr>
-          <w:hyperlink w:anchor="_Toc176458671" w:history="1">
+          <w:hyperlink w:anchor="_Toc176463108" w:history="1">
             <w:r>
               <w:rPr>
                 <w:rStyle w:val="Hyperlink"/>
@@ -1072,7 +1018,7 @@
                 <w:noProof/>
                 <w:webHidden/>
               </w:rPr>
-              <w:instrText xml:space="preserve"> PAGEREF _Toc176458671 \h </w:instrText>
+              <w:instrText xml:space="preserve"> PAGEREF _Toc176463108 \h </w:instrText>
             </w:r>
             <w:r>
               <w:rPr>
@@ -1092,7 +1038,7 @@
                 <w:noProof/>
                 <w:webHidden/>
               </w:rPr>
-              <w:t>6</w:t>
+              <w:t>7</w:t>
             </w:r>
             <w:r>
               <w:rPr>
@@ -1106,69 +1052,58 @@
         <w:p>
           <w:pPr>
             <w:pStyle w:val="Sumrio2"/>
-            <w:tabs>
-              <w:tab w:val="right" w:leader="dot" w:pos="8494"/>
-            </w:tabs>
             <w:rPr>
               <w:rFonts w:asciiTheme="minorHAnsi" w:eastAsiaTheme="minorEastAsia" w:hAnsiTheme="minorHAnsi"/>
-              <w:noProof/>
-              <w:sz w:val="22"/>
+              <w:kern w:val="2"/>
+              <w:szCs w:val="24"/>
               <w:lang w:eastAsia="pt-BR"/>
+              <w14:ligatures w14:val="standardContextual"/>
             </w:rPr>
           </w:pPr>
-          <w:hyperlink w:anchor="_Toc176458672" w:history="1">
+          <w:hyperlink w:anchor="_Toc176463109" w:history="1">
             <w:r>
               <w:rPr>
                 <w:rStyle w:val="Hyperlink"/>
-                <w:b/>
-                <w:noProof/>
               </w:rPr>
               <w:t>2.1. CLASSES</w:t>
             </w:r>
             <w:r>
               <w:rPr>
-                <w:noProof/>
                 <w:webHidden/>
               </w:rPr>
               <w:tab/>
             </w:r>
             <w:r>
               <w:rPr>
-                <w:noProof/>
                 <w:webHidden/>
               </w:rPr>
               <w:fldChar w:fldCharType="begin"/>
             </w:r>
             <w:r>
               <w:rPr>
-                <w:noProof/>
-                <w:webHidden/>
-              </w:rPr>
-              <w:instrText xml:space="preserve"> PAGEREF _Toc176458672 \h </w:instrText>
-            </w:r>
-            <w:r>
-              <w:rPr>
-                <w:noProof/>
-                <w:webHidden/>
-              </w:rPr>
-            </w:r>
-            <w:r>
-              <w:rPr>
-                <w:noProof/>
+                <w:webHidden/>
+              </w:rPr>
+              <w:instrText xml:space="preserve"> PAGEREF _Toc176463109 \h </w:instrText>
+            </w:r>
+            <w:r>
+              <w:rPr>
+                <w:webHidden/>
+              </w:rPr>
+            </w:r>
+            <w:r>
+              <w:rPr>
                 <w:webHidden/>
               </w:rPr>
               <w:fldChar w:fldCharType="separate"/>
             </w:r>
             <w:r>
               <w:rPr>
-                <w:noProof/>
-                <w:webHidden/>
-              </w:rPr>
-              <w:t>6</w:t>
-            </w:r>
-            <w:r>
-              <w:rPr>
-                <w:noProof/>
+                <w:webHidden/>
+              </w:rPr>
+              <w:t>7</w:t>
+            </w:r>
+            <w:r>
+              <w:rPr>
                 <w:webHidden/>
               </w:rPr>
               <w:fldChar w:fldCharType="end"/>
@@ -1184,17 +1119,33 @@
             <w:rPr>
               <w:rFonts w:asciiTheme="minorHAnsi" w:eastAsiaTheme="minorEastAsia" w:hAnsiTheme="minorHAnsi"/>
               <w:noProof/>
-              <w:sz w:val="22"/>
+              <w:kern w:val="2"/>
+              <w:szCs w:val="24"/>
               <w:lang w:eastAsia="pt-BR"/>
+              <w14:ligatures w14:val="standardContextual"/>
             </w:rPr>
           </w:pPr>
-          <w:hyperlink w:anchor="_Toc176458673" w:history="1">
+          <w:hyperlink w:anchor="_Toc176463110" w:history="1">
             <w:r>
               <w:rPr>
                 <w:rStyle w:val="Hyperlink"/>
                 <w:noProof/>
               </w:rPr>
-              <w:t>2.2.1 LoginActivity.kt</w:t>
+              <w:t>2.1.1. LoginA</w:t>
+            </w:r>
+            <w:r>
+              <w:rPr>
+                <w:rStyle w:val="Hyperlink"/>
+                <w:noProof/>
+              </w:rPr>
+              <w:t>c</w:t>
+            </w:r>
+            <w:r>
+              <w:rPr>
+                <w:rStyle w:val="Hyperlink"/>
+                <w:noProof/>
+              </w:rPr>
+              <w:t>tivity.kt</w:t>
             </w:r>
             <w:r>
               <w:rPr>
@@ -1215,7 +1166,7 @@
                 <w:noProof/>
                 <w:webHidden/>
               </w:rPr>
-              <w:instrText xml:space="preserve"> PAGEREF _Toc176458673 \h </w:instrText>
+              <w:instrText xml:space="preserve"> PAGEREF _Toc176463110 \h </w:instrText>
             </w:r>
             <w:r>
               <w:rPr>
@@ -1235,7 +1186,7 @@
                 <w:noProof/>
                 <w:webHidden/>
               </w:rPr>
-              <w:t>6</w:t>
+              <w:t>7</w:t>
             </w:r>
             <w:r>
               <w:rPr>
@@ -1255,17 +1206,19 @@
             <w:rPr>
               <w:rFonts w:asciiTheme="minorHAnsi" w:eastAsiaTheme="minorEastAsia" w:hAnsiTheme="minorHAnsi"/>
               <w:noProof/>
-              <w:sz w:val="22"/>
+              <w:kern w:val="2"/>
+              <w:szCs w:val="24"/>
               <w:lang w:eastAsia="pt-BR"/>
+              <w14:ligatures w14:val="standardContextual"/>
             </w:rPr>
           </w:pPr>
-          <w:hyperlink w:anchor="_Toc176458674" w:history="1">
+          <w:hyperlink w:anchor="_Toc176463111" w:history="1">
             <w:r>
               <w:rPr>
                 <w:rStyle w:val="Hyperlink"/>
                 <w:noProof/>
               </w:rPr>
-              <w:t>2.2.3 InitialActivity.kt</w:t>
+              <w:t>2.1.3. InitialActivity.kt</w:t>
             </w:r>
             <w:r>
               <w:rPr>
@@ -1286,7 +1239,7 @@
                 <w:noProof/>
                 <w:webHidden/>
               </w:rPr>
-              <w:instrText xml:space="preserve"> PAGEREF _Toc176458674 \h </w:instrText>
+              <w:instrText xml:space="preserve"> PAGEREF _Toc176463111 \h </w:instrText>
             </w:r>
             <w:r>
               <w:rPr>
@@ -1306,7 +1259,7 @@
                 <w:noProof/>
                 <w:webHidden/>
               </w:rPr>
-              <w:t>6</w:t>
+              <w:t>7</w:t>
             </w:r>
             <w:r>
               <w:rPr>
@@ -1326,17 +1279,19 @@
             <w:rPr>
               <w:rFonts w:asciiTheme="minorHAnsi" w:eastAsiaTheme="minorEastAsia" w:hAnsiTheme="minorHAnsi"/>
               <w:noProof/>
-              <w:sz w:val="22"/>
+              <w:kern w:val="2"/>
+              <w:szCs w:val="24"/>
               <w:lang w:eastAsia="pt-BR"/>
+              <w14:ligatures w14:val="standardContextual"/>
             </w:rPr>
           </w:pPr>
-          <w:hyperlink w:anchor="_Toc176458675" w:history="1">
+          <w:hyperlink w:anchor="_Toc176463112" w:history="1">
             <w:r>
               <w:rPr>
                 <w:rStyle w:val="Hyperlink"/>
                 <w:noProof/>
               </w:rPr>
-              <w:t>2.2.4 SplashActivity.kt</w:t>
+              <w:t>2.1.4. SplashActivity.kt</w:t>
             </w:r>
             <w:r>
               <w:rPr>
@@ -1357,7 +1312,7 @@
                 <w:noProof/>
                 <w:webHidden/>
               </w:rPr>
-              <w:instrText xml:space="preserve"> PAGEREF _Toc176458675 \h </w:instrText>
+              <w:instrText xml:space="preserve"> PAGEREF _Toc176463112 \h </w:instrText>
             </w:r>
             <w:r>
               <w:rPr>
@@ -1377,79 +1332,7 @@
                 <w:noProof/>
                 <w:webHidden/>
               </w:rPr>
-              <w:t>6</w:t>
-            </w:r>
-            <w:r>
-              <w:rPr>
-                <w:noProof/>
-                <w:webHidden/>
-              </w:rPr>
-              <w:fldChar w:fldCharType="end"/>
-            </w:r>
-          </w:hyperlink>
-        </w:p>
-        <w:p>
-          <w:pPr>
-            <w:pStyle w:val="Sumrio2"/>
-            <w:tabs>
-              <w:tab w:val="right" w:leader="dot" w:pos="8494"/>
-            </w:tabs>
-            <w:rPr>
-              <w:rFonts w:asciiTheme="minorHAnsi" w:eastAsiaTheme="minorEastAsia" w:hAnsiTheme="minorHAnsi"/>
-              <w:noProof/>
-              <w:sz w:val="22"/>
-              <w:lang w:eastAsia="pt-BR"/>
-            </w:rPr>
-          </w:pPr>
-          <w:hyperlink w:anchor="_Toc176458676" w:history="1">
-            <w:r>
-              <w:rPr>
-                <w:rStyle w:val="Hyperlink"/>
-                <w:b/>
-                <w:noProof/>
-              </w:rPr>
-              <w:t>2.2. VÁRIAVEIS</w:t>
-            </w:r>
-            <w:r>
-              <w:rPr>
-                <w:noProof/>
-                <w:webHidden/>
-              </w:rPr>
-              <w:tab/>
-            </w:r>
-            <w:r>
-              <w:rPr>
-                <w:noProof/>
-                <w:webHidden/>
-              </w:rPr>
-              <w:fldChar w:fldCharType="begin"/>
-            </w:r>
-            <w:r>
-              <w:rPr>
-                <w:noProof/>
-                <w:webHidden/>
-              </w:rPr>
-              <w:instrText xml:space="preserve"> PAGEREF _Toc176458676 \h </w:instrText>
-            </w:r>
-            <w:r>
-              <w:rPr>
-                <w:noProof/>
-                <w:webHidden/>
-              </w:rPr>
-            </w:r>
-            <w:r>
-              <w:rPr>
-                <w:noProof/>
-                <w:webHidden/>
-              </w:rPr>
-              <w:fldChar w:fldCharType="separate"/>
-            </w:r>
-            <w:r>
-              <w:rPr>
-                <w:noProof/>
-                <w:webHidden/>
-              </w:rPr>
-              <w:t>6</w:t>
+              <w:t>7</w:t>
             </w:r>
             <w:r>
               <w:rPr>
@@ -1469,17 +1352,19 @@
             <w:rPr>
               <w:rFonts w:asciiTheme="minorHAnsi" w:eastAsiaTheme="minorEastAsia" w:hAnsiTheme="minorHAnsi"/>
               <w:noProof/>
-              <w:sz w:val="22"/>
+              <w:kern w:val="2"/>
+              <w:szCs w:val="24"/>
               <w:lang w:eastAsia="pt-BR"/>
+              <w14:ligatures w14:val="standardContextual"/>
             </w:rPr>
           </w:pPr>
-          <w:hyperlink w:anchor="_Toc176458677" w:history="1">
+          <w:hyperlink w:anchor="_Toc176463113" w:history="1">
             <w:r>
               <w:rPr>
                 <w:rStyle w:val="Hyperlink"/>
                 <w:noProof/>
               </w:rPr>
-              <w:t>2.2.1 LoginActivity.kt</w:t>
+              <w:t>2.1.5. CommonEvents.kt</w:t>
             </w:r>
             <w:r>
               <w:rPr>
@@ -1500,7 +1385,7 @@
                 <w:noProof/>
                 <w:webHidden/>
               </w:rPr>
-              <w:instrText xml:space="preserve"> PAGEREF _Toc176458677 \h </w:instrText>
+              <w:instrText xml:space="preserve"> PAGEREF _Toc176463113 \h </w:instrText>
             </w:r>
             <w:r>
               <w:rPr>
@@ -1520,7 +1405,7 @@
                 <w:noProof/>
                 <w:webHidden/>
               </w:rPr>
-              <w:t>6</w:t>
+              <w:t>7</w:t>
             </w:r>
             <w:r>
               <w:rPr>
@@ -1540,17 +1425,19 @@
             <w:rPr>
               <w:rFonts w:asciiTheme="minorHAnsi" w:eastAsiaTheme="minorEastAsia" w:hAnsiTheme="minorHAnsi"/>
               <w:noProof/>
-              <w:sz w:val="22"/>
+              <w:kern w:val="2"/>
+              <w:szCs w:val="24"/>
               <w:lang w:eastAsia="pt-BR"/>
+              <w14:ligatures w14:val="standardContextual"/>
             </w:rPr>
           </w:pPr>
-          <w:hyperlink w:anchor="_Toc176458678" w:history="1">
+          <w:hyperlink w:anchor="_Toc176463114" w:history="1">
             <w:r>
               <w:rPr>
                 <w:rStyle w:val="Hyperlink"/>
                 <w:noProof/>
               </w:rPr>
-              <w:t>2.2.2 RegisterActivity.kt</w:t>
+              <w:t>2.1.6 UserModel.kt</w:t>
             </w:r>
             <w:r>
               <w:rPr>
@@ -1571,78 +1458,7 @@
                 <w:noProof/>
                 <w:webHidden/>
               </w:rPr>
-              <w:instrText xml:space="preserve"> PAGEREF _Toc176458678 \h </w:instrText>
-            </w:r>
-            <w:r>
-              <w:rPr>
-                <w:noProof/>
-                <w:webHidden/>
-              </w:rPr>
-            </w:r>
-            <w:r>
-              <w:rPr>
-                <w:noProof/>
-                <w:webHidden/>
-              </w:rPr>
-              <w:fldChar w:fldCharType="separate"/>
-            </w:r>
-            <w:r>
-              <w:rPr>
-                <w:noProof/>
-                <w:webHidden/>
-              </w:rPr>
-              <w:t>7</w:t>
-            </w:r>
-            <w:r>
-              <w:rPr>
-                <w:noProof/>
-                <w:webHidden/>
-              </w:rPr>
-              <w:fldChar w:fldCharType="end"/>
-            </w:r>
-          </w:hyperlink>
-        </w:p>
-        <w:p>
-          <w:pPr>
-            <w:pStyle w:val="Sumrio2"/>
-            <w:tabs>
-              <w:tab w:val="right" w:leader="dot" w:pos="8494"/>
-            </w:tabs>
-            <w:rPr>
-              <w:rFonts w:asciiTheme="minorHAnsi" w:eastAsiaTheme="minorEastAsia" w:hAnsiTheme="minorHAnsi"/>
-              <w:noProof/>
-              <w:sz w:val="22"/>
-              <w:lang w:eastAsia="pt-BR"/>
-            </w:rPr>
-          </w:pPr>
-          <w:hyperlink w:anchor="_Toc176458679" w:history="1">
-            <w:r>
-              <w:rPr>
-                <w:rStyle w:val="Hyperlink"/>
-                <w:noProof/>
-              </w:rPr>
-              <w:t>2.3. FUNÇÕES</w:t>
-            </w:r>
-            <w:r>
-              <w:rPr>
-                <w:noProof/>
-                <w:webHidden/>
-              </w:rPr>
-              <w:tab/>
-            </w:r>
-            <w:r>
-              <w:rPr>
-                <w:noProof/>
-                <w:webHidden/>
-              </w:rPr>
-              <w:fldChar w:fldCharType="begin"/>
-            </w:r>
-            <w:r>
-              <w:rPr>
-                <w:noProof/>
-                <w:webHidden/>
-              </w:rPr>
-              <w:instrText xml:space="preserve"> PAGEREF _Toc176458679 \h </w:instrText>
+              <w:instrText xml:space="preserve"> PAGEREF _Toc176463114 \h </w:instrText>
             </w:r>
             <w:r>
               <w:rPr>
@@ -1682,17 +1498,19 @@
             <w:rPr>
               <w:rFonts w:asciiTheme="minorHAnsi" w:eastAsiaTheme="minorEastAsia" w:hAnsiTheme="minorHAnsi"/>
               <w:noProof/>
-              <w:sz w:val="22"/>
+              <w:kern w:val="2"/>
+              <w:szCs w:val="24"/>
               <w:lang w:eastAsia="pt-BR"/>
+              <w14:ligatures w14:val="standardContextual"/>
             </w:rPr>
           </w:pPr>
-          <w:hyperlink w:anchor="_Toc176458680" w:history="1">
+          <w:hyperlink w:anchor="_Toc176463115" w:history="1">
             <w:r>
               <w:rPr>
                 <w:rStyle w:val="Hyperlink"/>
                 <w:noProof/>
               </w:rPr>
-              <w:t>2.3.1 LoginActivity.kt</w:t>
+              <w:t>2.1.7. ApiCliente.kt</w:t>
             </w:r>
             <w:r>
               <w:rPr>
@@ -1713,7 +1531,7 @@
                 <w:noProof/>
                 <w:webHidden/>
               </w:rPr>
-              <w:instrText xml:space="preserve"> PAGEREF _Toc176458680 \h </w:instrText>
+              <w:instrText xml:space="preserve"> PAGEREF _Toc176463115 \h </w:instrText>
             </w:r>
             <w:r>
               <w:rPr>
@@ -1753,17 +1571,19 @@
             <w:rPr>
               <w:rFonts w:asciiTheme="minorHAnsi" w:eastAsiaTheme="minorEastAsia" w:hAnsiTheme="minorHAnsi"/>
               <w:noProof/>
-              <w:sz w:val="22"/>
+              <w:kern w:val="2"/>
+              <w:szCs w:val="24"/>
               <w:lang w:eastAsia="pt-BR"/>
+              <w14:ligatures w14:val="standardContextual"/>
             </w:rPr>
           </w:pPr>
-          <w:hyperlink w:anchor="_Toc176458681" w:history="1">
+          <w:hyperlink w:anchor="_Toc176463116" w:history="1">
             <w:r>
               <w:rPr>
                 <w:rStyle w:val="Hyperlink"/>
                 <w:noProof/>
               </w:rPr>
-              <w:t>2.2.2 RegisterActivity.kt</w:t>
+              <w:t>2.1.8 EndpointUser.kt</w:t>
             </w:r>
             <w:r>
               <w:rPr>
@@ -1784,7 +1604,7 @@
                 <w:noProof/>
                 <w:webHidden/>
               </w:rPr>
-              <w:instrText xml:space="preserve"> PAGEREF _Toc176458681 \h </w:instrText>
+              <w:instrText xml:space="preserve"> PAGEREF _Toc176463116 \h </w:instrText>
             </w:r>
             <w:r>
               <w:rPr>
@@ -1804,11 +1624,72 @@
                 <w:noProof/>
                 <w:webHidden/>
               </w:rPr>
-              <w:t>8</w:t>
-            </w:r>
-            <w:r>
-              <w:rPr>
-                <w:noProof/>
+              <w:t>7</w:t>
+            </w:r>
+            <w:r>
+              <w:rPr>
+                <w:noProof/>
+                <w:webHidden/>
+              </w:rPr>
+              <w:fldChar w:fldCharType="end"/>
+            </w:r>
+          </w:hyperlink>
+        </w:p>
+        <w:p>
+          <w:pPr>
+            <w:pStyle w:val="Sumrio2"/>
+            <w:rPr>
+              <w:rFonts w:asciiTheme="minorHAnsi" w:eastAsiaTheme="minorEastAsia" w:hAnsiTheme="minorHAnsi"/>
+              <w:kern w:val="2"/>
+              <w:szCs w:val="24"/>
+              <w:lang w:eastAsia="pt-BR"/>
+              <w14:ligatures w14:val="standardContextual"/>
+            </w:rPr>
+          </w:pPr>
+          <w:hyperlink w:anchor="_Toc176463117" w:history="1">
+            <w:r>
+              <w:rPr>
+                <w:rStyle w:val="Hyperlink"/>
+              </w:rPr>
+              <w:t>2.2. VÁRIAVEIS</w:t>
+            </w:r>
+            <w:r>
+              <w:rPr>
+                <w:webHidden/>
+              </w:rPr>
+              <w:tab/>
+            </w:r>
+            <w:r>
+              <w:rPr>
+                <w:webHidden/>
+              </w:rPr>
+              <w:fldChar w:fldCharType="begin"/>
+            </w:r>
+            <w:r>
+              <w:rPr>
+                <w:webHidden/>
+              </w:rPr>
+              <w:instrText xml:space="preserve"> PAGEREF _Toc176463117 \h </w:instrText>
+            </w:r>
+            <w:r>
+              <w:rPr>
+                <w:webHidden/>
+              </w:rPr>
+            </w:r>
+            <w:r>
+              <w:rPr>
+                <w:webHidden/>
+              </w:rPr>
+              <w:fldChar w:fldCharType="separate"/>
+            </w:r>
+            <w:r>
+              <w:rPr>
+                <w:webHidden/>
+              </w:rPr>
+              <w:t>7</w:t>
+            </w:r>
+            <w:r>
+              <w:rPr>
                 <w:webHidden/>
               </w:rPr>
               <w:fldChar w:fldCharType="end"/>
@@ -1824,17 +1705,19 @@
             <w:rPr>
               <w:rFonts w:asciiTheme="minorHAnsi" w:eastAsiaTheme="minorEastAsia" w:hAnsiTheme="minorHAnsi"/>
               <w:noProof/>
-              <w:sz w:val="22"/>
+              <w:kern w:val="2"/>
+              <w:szCs w:val="24"/>
               <w:lang w:eastAsia="pt-BR"/>
+              <w14:ligatures w14:val="standardContextual"/>
             </w:rPr>
           </w:pPr>
-          <w:hyperlink w:anchor="_Toc176458682" w:history="1">
+          <w:hyperlink w:anchor="_Toc176463118" w:history="1">
             <w:r>
               <w:rPr>
                 <w:rStyle w:val="Hyperlink"/>
                 <w:noProof/>
               </w:rPr>
-              <w:t>2.2.3 CommonEvents</w:t>
+              <w:t>2.2.1. LoginActivity.kt</w:t>
             </w:r>
             <w:r>
               <w:rPr>
@@ -1855,7 +1738,7 @@
                 <w:noProof/>
                 <w:webHidden/>
               </w:rPr>
-              <w:instrText xml:space="preserve"> PAGEREF _Toc176458682 \h </w:instrText>
+              <w:instrText xml:space="preserve"> PAGEREF _Toc176463118 \h </w:instrText>
             </w:r>
             <w:r>
               <w:rPr>
@@ -1875,7 +1758,579 @@
                 <w:noProof/>
                 <w:webHidden/>
               </w:rPr>
+              <w:t>7</w:t>
+            </w:r>
+            <w:r>
+              <w:rPr>
+                <w:noProof/>
+                <w:webHidden/>
+              </w:rPr>
+              <w:fldChar w:fldCharType="end"/>
+            </w:r>
+          </w:hyperlink>
+        </w:p>
+        <w:p>
+          <w:pPr>
+            <w:pStyle w:val="Sumrio3"/>
+            <w:tabs>
+              <w:tab w:val="right" w:leader="dot" w:pos="8494"/>
+            </w:tabs>
+            <w:rPr>
+              <w:rFonts w:asciiTheme="minorHAnsi" w:eastAsiaTheme="minorEastAsia" w:hAnsiTheme="minorHAnsi"/>
+              <w:noProof/>
+              <w:kern w:val="2"/>
+              <w:szCs w:val="24"/>
+              <w:lang w:eastAsia="pt-BR"/>
+              <w14:ligatures w14:val="standardContextual"/>
+            </w:rPr>
+          </w:pPr>
+          <w:hyperlink w:anchor="_Toc176463119" w:history="1">
+            <w:r>
+              <w:rPr>
+                <w:rStyle w:val="Hyperlink"/>
+                <w:noProof/>
+              </w:rPr>
+              <w:t>2.2.2. RegisterActivity.kt</w:t>
+            </w:r>
+            <w:r>
+              <w:rPr>
+                <w:noProof/>
+                <w:webHidden/>
+              </w:rPr>
+              <w:tab/>
+            </w:r>
+            <w:r>
+              <w:rPr>
+                <w:noProof/>
+                <w:webHidden/>
+              </w:rPr>
+              <w:fldChar w:fldCharType="begin"/>
+            </w:r>
+            <w:r>
+              <w:rPr>
+                <w:noProof/>
+                <w:webHidden/>
+              </w:rPr>
+              <w:instrText xml:space="preserve"> PAGEREF _Toc176463119 \h </w:instrText>
+            </w:r>
+            <w:r>
+              <w:rPr>
+                <w:noProof/>
+                <w:webHidden/>
+              </w:rPr>
+            </w:r>
+            <w:r>
+              <w:rPr>
+                <w:noProof/>
+                <w:webHidden/>
+              </w:rPr>
+              <w:fldChar w:fldCharType="separate"/>
+            </w:r>
+            <w:r>
+              <w:rPr>
+                <w:noProof/>
+                <w:webHidden/>
+              </w:rPr>
               <w:t>8</w:t>
+            </w:r>
+            <w:r>
+              <w:rPr>
+                <w:noProof/>
+                <w:webHidden/>
+              </w:rPr>
+              <w:fldChar w:fldCharType="end"/>
+            </w:r>
+          </w:hyperlink>
+        </w:p>
+        <w:p>
+          <w:pPr>
+            <w:pStyle w:val="Sumrio3"/>
+            <w:tabs>
+              <w:tab w:val="right" w:leader="dot" w:pos="8494"/>
+            </w:tabs>
+            <w:rPr>
+              <w:rFonts w:asciiTheme="minorHAnsi" w:eastAsiaTheme="minorEastAsia" w:hAnsiTheme="minorHAnsi"/>
+              <w:noProof/>
+              <w:kern w:val="2"/>
+              <w:szCs w:val="24"/>
+              <w:lang w:eastAsia="pt-BR"/>
+              <w14:ligatures w14:val="standardContextual"/>
+            </w:rPr>
+          </w:pPr>
+          <w:hyperlink w:anchor="_Toc176463120" w:history="1">
+            <w:r>
+              <w:rPr>
+                <w:rStyle w:val="Hyperlink"/>
+                <w:noProof/>
+              </w:rPr>
+              <w:t>2.2.6. UserModel.kt</w:t>
+            </w:r>
+            <w:r>
+              <w:rPr>
+                <w:noProof/>
+                <w:webHidden/>
+              </w:rPr>
+              <w:tab/>
+            </w:r>
+            <w:r>
+              <w:rPr>
+                <w:noProof/>
+                <w:webHidden/>
+              </w:rPr>
+              <w:fldChar w:fldCharType="begin"/>
+            </w:r>
+            <w:r>
+              <w:rPr>
+                <w:noProof/>
+                <w:webHidden/>
+              </w:rPr>
+              <w:instrText xml:space="preserve"> PAGEREF _Toc176463120 \h </w:instrText>
+            </w:r>
+            <w:r>
+              <w:rPr>
+                <w:noProof/>
+                <w:webHidden/>
+              </w:rPr>
+            </w:r>
+            <w:r>
+              <w:rPr>
+                <w:noProof/>
+                <w:webHidden/>
+              </w:rPr>
+              <w:fldChar w:fldCharType="separate"/>
+            </w:r>
+            <w:r>
+              <w:rPr>
+                <w:noProof/>
+                <w:webHidden/>
+              </w:rPr>
+              <w:t>9</w:t>
+            </w:r>
+            <w:r>
+              <w:rPr>
+                <w:noProof/>
+                <w:webHidden/>
+              </w:rPr>
+              <w:fldChar w:fldCharType="end"/>
+            </w:r>
+          </w:hyperlink>
+        </w:p>
+        <w:p>
+          <w:pPr>
+            <w:pStyle w:val="Sumrio3"/>
+            <w:tabs>
+              <w:tab w:val="right" w:leader="dot" w:pos="8494"/>
+            </w:tabs>
+            <w:rPr>
+              <w:rFonts w:asciiTheme="minorHAnsi" w:eastAsiaTheme="minorEastAsia" w:hAnsiTheme="minorHAnsi"/>
+              <w:noProof/>
+              <w:kern w:val="2"/>
+              <w:szCs w:val="24"/>
+              <w:lang w:eastAsia="pt-BR"/>
+              <w14:ligatures w14:val="standardContextual"/>
+            </w:rPr>
+          </w:pPr>
+          <w:hyperlink w:anchor="_Toc176463121" w:history="1">
+            <w:r>
+              <w:rPr>
+                <w:rStyle w:val="Hyperlink"/>
+                <w:noProof/>
+              </w:rPr>
+              <w:t>2.2.7. ApiCliente.kt</w:t>
+            </w:r>
+            <w:r>
+              <w:rPr>
+                <w:noProof/>
+                <w:webHidden/>
+              </w:rPr>
+              <w:tab/>
+            </w:r>
+            <w:r>
+              <w:rPr>
+                <w:noProof/>
+                <w:webHidden/>
+              </w:rPr>
+              <w:fldChar w:fldCharType="begin"/>
+            </w:r>
+            <w:r>
+              <w:rPr>
+                <w:noProof/>
+                <w:webHidden/>
+              </w:rPr>
+              <w:instrText xml:space="preserve"> PAGEREF _Toc176463121 \h </w:instrText>
+            </w:r>
+            <w:r>
+              <w:rPr>
+                <w:noProof/>
+                <w:webHidden/>
+              </w:rPr>
+            </w:r>
+            <w:r>
+              <w:rPr>
+                <w:noProof/>
+                <w:webHidden/>
+              </w:rPr>
+              <w:fldChar w:fldCharType="separate"/>
+            </w:r>
+            <w:r>
+              <w:rPr>
+                <w:noProof/>
+                <w:webHidden/>
+              </w:rPr>
+              <w:t>9</w:t>
+            </w:r>
+            <w:r>
+              <w:rPr>
+                <w:noProof/>
+                <w:webHidden/>
+              </w:rPr>
+              <w:fldChar w:fldCharType="end"/>
+            </w:r>
+          </w:hyperlink>
+        </w:p>
+        <w:p>
+          <w:pPr>
+            <w:pStyle w:val="Sumrio2"/>
+            <w:rPr>
+              <w:rFonts w:asciiTheme="minorHAnsi" w:eastAsiaTheme="minorEastAsia" w:hAnsiTheme="minorHAnsi"/>
+              <w:kern w:val="2"/>
+              <w:szCs w:val="24"/>
+              <w:lang w:eastAsia="pt-BR"/>
+              <w14:ligatures w14:val="standardContextual"/>
+            </w:rPr>
+          </w:pPr>
+          <w:hyperlink w:anchor="_Toc176463122" w:history="1">
+            <w:r>
+              <w:rPr>
+                <w:rStyle w:val="Hyperlink"/>
+              </w:rPr>
+              <w:t>2.3. FUNÇÕES</w:t>
+            </w:r>
+            <w:r>
+              <w:rPr>
+                <w:webHidden/>
+              </w:rPr>
+              <w:tab/>
+            </w:r>
+            <w:r>
+              <w:rPr>
+                <w:webHidden/>
+              </w:rPr>
+              <w:fldChar w:fldCharType="begin"/>
+            </w:r>
+            <w:r>
+              <w:rPr>
+                <w:webHidden/>
+              </w:rPr>
+              <w:instrText xml:space="preserve"> PAGEREF _Toc176463122 \h </w:instrText>
+            </w:r>
+            <w:r>
+              <w:rPr>
+                <w:webHidden/>
+              </w:rPr>
+            </w:r>
+            <w:r>
+              <w:rPr>
+                <w:webHidden/>
+              </w:rPr>
+              <w:fldChar w:fldCharType="separate"/>
+            </w:r>
+            <w:r>
+              <w:rPr>
+                <w:webHidden/>
+              </w:rPr>
+              <w:t>9</w:t>
+            </w:r>
+            <w:r>
+              <w:rPr>
+                <w:webHidden/>
+              </w:rPr>
+              <w:fldChar w:fldCharType="end"/>
+            </w:r>
+          </w:hyperlink>
+        </w:p>
+        <w:p>
+          <w:pPr>
+            <w:pStyle w:val="Sumrio3"/>
+            <w:tabs>
+              <w:tab w:val="right" w:leader="dot" w:pos="8494"/>
+            </w:tabs>
+            <w:rPr>
+              <w:rFonts w:asciiTheme="minorHAnsi" w:eastAsiaTheme="minorEastAsia" w:hAnsiTheme="minorHAnsi"/>
+              <w:noProof/>
+              <w:kern w:val="2"/>
+              <w:szCs w:val="24"/>
+              <w:lang w:eastAsia="pt-BR"/>
+              <w14:ligatures w14:val="standardContextual"/>
+            </w:rPr>
+          </w:pPr>
+          <w:hyperlink w:anchor="_Toc176463123" w:history="1">
+            <w:r>
+              <w:rPr>
+                <w:rStyle w:val="Hyperlink"/>
+                <w:noProof/>
+              </w:rPr>
+              <w:t>2.3.1. LoginActivity.kt</w:t>
+            </w:r>
+            <w:r>
+              <w:rPr>
+                <w:noProof/>
+                <w:webHidden/>
+              </w:rPr>
+              <w:tab/>
+            </w:r>
+            <w:r>
+              <w:rPr>
+                <w:noProof/>
+                <w:webHidden/>
+              </w:rPr>
+              <w:fldChar w:fldCharType="begin"/>
+            </w:r>
+            <w:r>
+              <w:rPr>
+                <w:noProof/>
+                <w:webHidden/>
+              </w:rPr>
+              <w:instrText xml:space="preserve"> PAGEREF _Toc176463123 \h </w:instrText>
+            </w:r>
+            <w:r>
+              <w:rPr>
+                <w:noProof/>
+                <w:webHidden/>
+              </w:rPr>
+            </w:r>
+            <w:r>
+              <w:rPr>
+                <w:noProof/>
+                <w:webHidden/>
+              </w:rPr>
+              <w:fldChar w:fldCharType="separate"/>
+            </w:r>
+            <w:r>
+              <w:rPr>
+                <w:noProof/>
+                <w:webHidden/>
+              </w:rPr>
+              <w:t>9</w:t>
+            </w:r>
+            <w:r>
+              <w:rPr>
+                <w:noProof/>
+                <w:webHidden/>
+              </w:rPr>
+              <w:fldChar w:fldCharType="end"/>
+            </w:r>
+          </w:hyperlink>
+        </w:p>
+        <w:p>
+          <w:pPr>
+            <w:pStyle w:val="Sumrio3"/>
+            <w:tabs>
+              <w:tab w:val="right" w:leader="dot" w:pos="8494"/>
+            </w:tabs>
+            <w:rPr>
+              <w:rFonts w:asciiTheme="minorHAnsi" w:eastAsiaTheme="minorEastAsia" w:hAnsiTheme="minorHAnsi"/>
+              <w:noProof/>
+              <w:kern w:val="2"/>
+              <w:szCs w:val="24"/>
+              <w:lang w:eastAsia="pt-BR"/>
+              <w14:ligatures w14:val="standardContextual"/>
+            </w:rPr>
+          </w:pPr>
+          <w:hyperlink w:anchor="_Toc176463124" w:history="1">
+            <w:r>
+              <w:rPr>
+                <w:rStyle w:val="Hyperlink"/>
+                <w:noProof/>
+              </w:rPr>
+              <w:t>2.3.2. RegisterActivity.kt</w:t>
+            </w:r>
+            <w:r>
+              <w:rPr>
+                <w:noProof/>
+                <w:webHidden/>
+              </w:rPr>
+              <w:tab/>
+            </w:r>
+            <w:r>
+              <w:rPr>
+                <w:noProof/>
+                <w:webHidden/>
+              </w:rPr>
+              <w:fldChar w:fldCharType="begin"/>
+            </w:r>
+            <w:r>
+              <w:rPr>
+                <w:noProof/>
+                <w:webHidden/>
+              </w:rPr>
+              <w:instrText xml:space="preserve"> PAGEREF _Toc176463124 \h </w:instrText>
+            </w:r>
+            <w:r>
+              <w:rPr>
+                <w:noProof/>
+                <w:webHidden/>
+              </w:rPr>
+            </w:r>
+            <w:r>
+              <w:rPr>
+                <w:noProof/>
+                <w:webHidden/>
+              </w:rPr>
+              <w:fldChar w:fldCharType="separate"/>
+            </w:r>
+            <w:r>
+              <w:rPr>
+                <w:noProof/>
+                <w:webHidden/>
+              </w:rPr>
+              <w:t>10</w:t>
+            </w:r>
+            <w:r>
+              <w:rPr>
+                <w:noProof/>
+                <w:webHidden/>
+              </w:rPr>
+              <w:fldChar w:fldCharType="end"/>
+            </w:r>
+          </w:hyperlink>
+        </w:p>
+        <w:p>
+          <w:pPr>
+            <w:pStyle w:val="Sumrio3"/>
+            <w:tabs>
+              <w:tab w:val="right" w:leader="dot" w:pos="8494"/>
+            </w:tabs>
+            <w:rPr>
+              <w:rFonts w:asciiTheme="minorHAnsi" w:eastAsiaTheme="minorEastAsia" w:hAnsiTheme="minorHAnsi"/>
+              <w:noProof/>
+              <w:kern w:val="2"/>
+              <w:szCs w:val="24"/>
+              <w:lang w:eastAsia="pt-BR"/>
+              <w14:ligatures w14:val="standardContextual"/>
+            </w:rPr>
+          </w:pPr>
+          <w:hyperlink w:anchor="_Toc176463125" w:history="1">
+            <w:r>
+              <w:rPr>
+                <w:rStyle w:val="Hyperlink"/>
+                <w:noProof/>
+              </w:rPr>
+              <w:t>2.3.3. CommonEvents</w:t>
+            </w:r>
+            <w:r>
+              <w:rPr>
+                <w:noProof/>
+                <w:webHidden/>
+              </w:rPr>
+              <w:tab/>
+            </w:r>
+            <w:r>
+              <w:rPr>
+                <w:noProof/>
+                <w:webHidden/>
+              </w:rPr>
+              <w:fldChar w:fldCharType="begin"/>
+            </w:r>
+            <w:r>
+              <w:rPr>
+                <w:noProof/>
+                <w:webHidden/>
+              </w:rPr>
+              <w:instrText xml:space="preserve"> PAGEREF _Toc176463125 \h </w:instrText>
+            </w:r>
+            <w:r>
+              <w:rPr>
+                <w:noProof/>
+                <w:webHidden/>
+              </w:rPr>
+            </w:r>
+            <w:r>
+              <w:rPr>
+                <w:noProof/>
+                <w:webHidden/>
+              </w:rPr>
+              <w:fldChar w:fldCharType="separate"/>
+            </w:r>
+            <w:r>
+              <w:rPr>
+                <w:noProof/>
+                <w:webHidden/>
+              </w:rPr>
+              <w:t>10</w:t>
+            </w:r>
+            <w:r>
+              <w:rPr>
+                <w:noProof/>
+                <w:webHidden/>
+              </w:rPr>
+              <w:fldChar w:fldCharType="end"/>
+            </w:r>
+          </w:hyperlink>
+        </w:p>
+        <w:p>
+          <w:pPr>
+            <w:pStyle w:val="Sumrio3"/>
+            <w:tabs>
+              <w:tab w:val="right" w:leader="dot" w:pos="8494"/>
+            </w:tabs>
+            <w:rPr>
+              <w:rFonts w:asciiTheme="minorHAnsi" w:eastAsiaTheme="minorEastAsia" w:hAnsiTheme="minorHAnsi"/>
+              <w:noProof/>
+              <w:kern w:val="2"/>
+              <w:szCs w:val="24"/>
+              <w:lang w:eastAsia="pt-BR"/>
+              <w14:ligatures w14:val="standardContextual"/>
+            </w:rPr>
+          </w:pPr>
+          <w:hyperlink w:anchor="_Toc176463126" w:history="1">
+            <w:r>
+              <w:rPr>
+                <w:rStyle w:val="Hyperlink"/>
+                <w:noProof/>
+              </w:rPr>
+              <w:t>2.3.4 EndpointUser.kt</w:t>
+            </w:r>
+            <w:r>
+              <w:rPr>
+                <w:noProof/>
+                <w:webHidden/>
+              </w:rPr>
+              <w:tab/>
+            </w:r>
+            <w:r>
+              <w:rPr>
+                <w:noProof/>
+                <w:webHidden/>
+              </w:rPr>
+              <w:fldChar w:fldCharType="begin"/>
+            </w:r>
+            <w:r>
+              <w:rPr>
+                <w:noProof/>
+                <w:webHidden/>
+              </w:rPr>
+              <w:instrText xml:space="preserve"> PAGEREF _Toc176463126 \h </w:instrText>
+            </w:r>
+            <w:r>
+              <w:rPr>
+                <w:noProof/>
+                <w:webHidden/>
+              </w:rPr>
+            </w:r>
+            <w:r>
+              <w:rPr>
+                <w:noProof/>
+                <w:webHidden/>
+              </w:rPr>
+              <w:fldChar w:fldCharType="separate"/>
+            </w:r>
+            <w:r>
+              <w:rPr>
+                <w:noProof/>
+                <w:webHidden/>
+              </w:rPr>
+              <w:t>10</w:t>
             </w:r>
             <w:r>
               <w:rPr>
@@ -1914,7 +2369,7 @@
       <w:pPr>
         <w:pStyle w:val="Ttulo1"/>
       </w:pPr>
-      <w:bookmarkStart w:id="4" w:name="_Toc176458667"/>
+      <w:bookmarkStart w:id="4" w:name="_Toc176463104"/>
       <w:r>
         <w:lastRenderedPageBreak/>
         <w:t xml:space="preserve">1. </w:t>
@@ -1931,7 +2386,7 @@
       <w:pPr>
         <w:pStyle w:val="Ttulo2"/>
       </w:pPr>
-      <w:bookmarkStart w:id="5" w:name="_Toc176458668"/>
+      <w:bookmarkStart w:id="5" w:name="_Toc176463105"/>
       <w:r>
         <w:t xml:space="preserve">1.1. </w:t>
       </w:r>
@@ -2121,7 +2576,7 @@
       <w:pPr>
         <w:pStyle w:val="Ttulo2"/>
       </w:pPr>
-      <w:bookmarkStart w:id="6" w:name="_Toc176458669"/>
+      <w:bookmarkStart w:id="6" w:name="_Toc176463106"/>
       <w:r>
         <w:lastRenderedPageBreak/>
         <w:t xml:space="preserve">1.2. </w:t>
@@ -2392,7 +2847,7 @@
       <w:pPr>
         <w:pStyle w:val="Ttulo2"/>
       </w:pPr>
-      <w:bookmarkStart w:id="7" w:name="_Toc176458670"/>
+      <w:bookmarkStart w:id="7" w:name="_Toc176463107"/>
       <w:r>
         <w:lastRenderedPageBreak/>
         <w:t>1.3. Classes –</w:t>
@@ -2584,7 +3039,7 @@
       <w:pPr>
         <w:pStyle w:val="Ttulo1"/>
       </w:pPr>
-      <w:bookmarkStart w:id="8" w:name="_Toc176458671"/>
+      <w:bookmarkStart w:id="8" w:name="_Toc176463108"/>
       <w:r>
         <w:lastRenderedPageBreak/>
         <w:t>2. APLICAÇÃO</w:t>
@@ -2599,7 +3054,7 @@
           <w:sz w:val="24"/>
         </w:rPr>
       </w:pPr>
-      <w:bookmarkStart w:id="9" w:name="_Toc176458672"/>
+      <w:bookmarkStart w:id="9" w:name="_Toc176463109"/>
       <w:r>
         <w:rPr>
           <w:b/>
@@ -2620,7 +3075,7 @@
       <w:pPr>
         <w:pStyle w:val="Ttulo3"/>
       </w:pPr>
-      <w:bookmarkStart w:id="10" w:name="_Toc176458673"/>
+      <w:bookmarkStart w:id="10" w:name="_Toc176463110"/>
       <w:r>
         <w:t>2.1</w:t>
       </w:r>
@@ -2642,32 +3097,18 @@
     </w:p>
     <w:p>
       <w:pPr>
-        <w:rPr>
-          <w:i/>
-        </w:rPr>
-      </w:pPr>
-      <w:r>
-        <w:rPr>
-          <w:i/>
-        </w:rPr>
+        <w:pStyle w:val="Ttulo3"/>
+      </w:pPr>
+      <w:r>
         <w:t>2.1</w:t>
       </w:r>
       <w:r>
-        <w:rPr>
-          <w:i/>
-        </w:rPr>
         <w:t>.2</w:t>
       </w:r>
       <w:r>
-        <w:rPr>
-          <w:i/>
-        </w:rPr>
         <w:t>.</w:t>
       </w:r>
       <w:r>
-        <w:rPr>
-          <w:i/>
-        </w:rPr>
         <w:t xml:space="preserve"> RegisterActivity.kt</w:t>
       </w:r>
     </w:p>
@@ -2680,7 +3121,7 @@
       <w:pPr>
         <w:pStyle w:val="Ttulo3"/>
       </w:pPr>
-      <w:bookmarkStart w:id="11" w:name="_Toc176458674"/>
+      <w:bookmarkStart w:id="11" w:name="_Toc176463111"/>
       <w:r>
         <w:t>2.1</w:t>
       </w:r>
@@ -2710,7 +3151,7 @@
       <w:pPr>
         <w:pStyle w:val="Ttulo3"/>
       </w:pPr>
-      <w:bookmarkStart w:id="12" w:name="_Toc176458675"/>
+      <w:bookmarkStart w:id="12" w:name="_Toc176463112"/>
       <w:r>
         <w:t>2.1</w:t>
       </w:r>
@@ -2734,6 +3175,7 @@
       <w:pPr>
         <w:pStyle w:val="Ttulo3"/>
       </w:pPr>
+      <w:bookmarkStart w:id="13" w:name="_Toc176463113"/>
       <w:r>
         <w:t>2.1</w:t>
       </w:r>
@@ -2749,6 +3191,7 @@
       <w:r>
         <w:t>kt</w:t>
       </w:r>
+      <w:bookmarkEnd w:id="13"/>
     </w:p>
     <w:p>
       <w:r>
@@ -2759,12 +3202,14 @@
       <w:pPr>
         <w:pStyle w:val="Ttulo3"/>
       </w:pPr>
+      <w:bookmarkStart w:id="14" w:name="_Toc176463114"/>
       <w:r>
         <w:t>2.1</w:t>
       </w:r>
       <w:r>
         <w:t>.6 UserModel.kt</w:t>
       </w:r>
+      <w:bookmarkEnd w:id="14"/>
     </w:p>
     <w:p>
       <w:r>
@@ -2778,17 +3223,14 @@
       <w:pPr>
         <w:pStyle w:val="Ttulo3"/>
       </w:pPr>
+      <w:bookmarkStart w:id="15" w:name="_Toc176463115"/>
       <w:r>
         <w:t>2.1</w:t>
       </w:r>
       <w:r>
-        <w:t xml:space="preserve">.7. </w:t>
-      </w:r>
-      <w:proofErr w:type="spellStart"/>
-      <w:r>
-        <w:t>ApiCliente.kt</w:t>
-      </w:r>
-      <w:proofErr w:type="spellEnd"/>
+        <w:t>.7. ApiCliente.kt</w:t>
+      </w:r>
+      <w:bookmarkEnd w:id="15"/>
     </w:p>
     <w:p>
       <w:r>
@@ -2799,12 +3241,9 @@
       <w:pPr>
         <w:pStyle w:val="Ttulo3"/>
       </w:pPr>
-      <w:r>
-        <w:t xml:space="preserve">2.1.8 </w:t>
-      </w:r>
-      <w:proofErr w:type="spellStart"/>
-      <w:r>
-        <w:t>Endpoint</w:t>
+      <w:bookmarkStart w:id="16" w:name="_Toc176463116"/>
+      <w:r>
+        <w:t>2.1.8 Endpoint</w:t>
       </w:r>
       <w:r>
         <w:t>User</w:t>
@@ -2812,48 +3251,17 @@
       <w:r>
         <w:t>.kt</w:t>
       </w:r>
-      <w:proofErr w:type="spellEnd"/>
+      <w:bookmarkEnd w:id="16"/>
     </w:p>
     <w:p>
       <w:r>
         <w:t xml:space="preserve">Interface que define </w:t>
       </w:r>
       <w:r>
-        <w:t xml:space="preserve">o </w:t>
-      </w:r>
-      <w:proofErr w:type="spellStart"/>
-      <w:r>
-        <w:t>endpoint</w:t>
-      </w:r>
-      <w:proofErr w:type="spellEnd"/>
-      <w:r>
-        <w:t xml:space="preserve"> de </w:t>
-      </w:r>
-      <w:proofErr w:type="spellStart"/>
-      <w:r>
-        <w:t>users</w:t>
-      </w:r>
-      <w:proofErr w:type="spellEnd"/>
-      <w:r>
-        <w:t xml:space="preserve"> da </w:t>
-      </w:r>
-      <w:proofErr w:type="spellStart"/>
-      <w:r>
-        <w:t>api</w:t>
-      </w:r>
-      <w:proofErr w:type="spellEnd"/>
-      <w:r>
-        <w:t xml:space="preserve">, ou seja, vincula com a aplicação todas as rotas da parte de </w:t>
-      </w:r>
-      <w:proofErr w:type="spellStart"/>
-      <w:r>
-        <w:t>users</w:t>
-      </w:r>
-      <w:proofErr w:type="spellEnd"/>
-      <w:r>
-        <w:t xml:space="preserve"> da API.</w:t>
-      </w:r>
-    </w:p>
+        <w:t>o endpoint de users da api, ou seja, vincula com a aplicação todas as rotas da parte de users da API.</w:t>
+      </w:r>
+    </w:p>
+    <w:p/>
     <w:p>
       <w:pPr>
         <w:pStyle w:val="Ttulo2"/>
@@ -2862,12 +3270,13 @@
           <w:sz w:val="24"/>
         </w:rPr>
       </w:pPr>
-      <w:bookmarkStart w:id="13" w:name="_Toc176458676"/>
+      <w:bookmarkStart w:id="17" w:name="_Toc176463117"/>
       <w:r>
         <w:rPr>
           <w:b/>
           <w:sz w:val="24"/>
         </w:rPr>
+        <w:lastRenderedPageBreak/>
         <w:t>2.2</w:t>
       </w:r>
       <w:r>
@@ -2877,13 +3286,13 @@
         </w:rPr>
         <w:t>. VÁRIAVEIS</w:t>
       </w:r>
-      <w:bookmarkEnd w:id="13"/>
+      <w:bookmarkEnd w:id="17"/>
     </w:p>
     <w:p>
       <w:pPr>
         <w:pStyle w:val="Ttulo3"/>
       </w:pPr>
-      <w:bookmarkStart w:id="14" w:name="_Toc176458677"/>
+      <w:bookmarkStart w:id="18" w:name="_Toc176463118"/>
       <w:r>
         <w:t>2.2</w:t>
       </w:r>
@@ -2896,7 +3305,7 @@
       <w:r>
         <w:t xml:space="preserve"> LoginActivity.kt</w:t>
       </w:r>
-      <w:bookmarkEnd w:id="14"/>
+      <w:bookmarkEnd w:id="18"/>
     </w:p>
     <w:p>
       <w:pPr>
@@ -2934,7 +3343,6 @@
         <w:rPr>
           <w:b/>
         </w:rPr>
-        <w:lastRenderedPageBreak/>
         <w:t>common_events:</w:t>
       </w:r>
       <w:r>
@@ -3029,7 +3437,7 @@
       <w:pPr>
         <w:pStyle w:val="Ttulo3"/>
       </w:pPr>
-      <w:bookmarkStart w:id="15" w:name="_Toc176458678"/>
+      <w:bookmarkStart w:id="19" w:name="_Toc176463119"/>
       <w:r>
         <w:t>2.2.2</w:t>
       </w:r>
@@ -3039,7 +3447,7 @@
       <w:r>
         <w:t xml:space="preserve"> RegisterActivity.kt</w:t>
       </w:r>
-      <w:bookmarkEnd w:id="15"/>
+      <w:bookmarkEnd w:id="19"/>
     </w:p>
     <w:p>
       <w:pPr>
@@ -3125,6 +3533,7 @@
         <w:rPr>
           <w:b/>
         </w:rPr>
+        <w:lastRenderedPageBreak/>
         <w:t xml:space="preserve">et_password: </w:t>
       </w:r>
       <w:r>
@@ -3146,31 +3555,18 @@
         <w:t xml:space="preserve">api_user: </w:t>
       </w:r>
       <w:r>
-        <w:t xml:space="preserve">Tipo: Endpoint. Objeto da classe personalizada Endpoint. Utilizado para chamar os </w:t>
-      </w:r>
-      <w:proofErr w:type="gramStart"/>
-      <w:r>
-        <w:t>Endpoints(</w:t>
-      </w:r>
-      <w:proofErr w:type="gramEnd"/>
-      <w:r>
-        <w:t>URL’s) relacionadas a parte de usuários da API.</w:t>
+        <w:t>Tipo: Endpoint. Objeto da classe personalizada Endpoint. Utilizado para chamar os Endpoints(URL’s) relacionadas a parte de usuários da API.</w:t>
       </w:r>
     </w:p>
     <w:p>
       <w:pPr>
         <w:pStyle w:val="Ttulo3"/>
       </w:pPr>
-      <w:r>
-        <w:lastRenderedPageBreak/>
-        <w:t>2.2.6</w:t>
-      </w:r>
-      <w:r>
-        <w:t>.</w:t>
-      </w:r>
-      <w:r>
-        <w:t xml:space="preserve"> UserModel.kt</w:t>
-      </w:r>
+      <w:bookmarkStart w:id="20" w:name="_Toc176463120"/>
+      <w:r>
+        <w:t>2.2.6. UserModel.kt</w:t>
+      </w:r>
+      <w:bookmarkEnd w:id="20"/>
     </w:p>
     <w:p>
       <w:pPr>
@@ -3180,38 +3576,14 @@
           <w:numId w:val="7"/>
         </w:numPr>
       </w:pPr>
-      <w:proofErr w:type="spellStart"/>
-      <w:proofErr w:type="gramStart"/>
-      <w:r>
-        <w:rPr>
-          <w:b/>
-        </w:rPr>
-        <w:t>id</w:t>
-      </w:r>
-      <w:proofErr w:type="gramEnd"/>
-      <w:r>
-        <w:rPr>
-          <w:b/>
-        </w:rPr>
-        <w:t>_user</w:t>
-      </w:r>
-      <w:proofErr w:type="spellEnd"/>
-      <w:r>
-        <w:rPr>
-          <w:b/>
-        </w:rPr>
-        <w:t xml:space="preserve">: </w:t>
-      </w:r>
-      <w:r>
-        <w:t xml:space="preserve">Tipo: Int. Atributo da classe usuário que deve receber como valor, o </w:t>
-      </w:r>
-      <w:proofErr w:type="spellStart"/>
-      <w:r>
-        <w:t>id_user</w:t>
-      </w:r>
-      <w:proofErr w:type="spellEnd"/>
-      <w:r>
-        <w:t xml:space="preserve"> do usuário no banco de dados.</w:t>
+      <w:r>
+        <w:rPr>
+          <w:b/>
+        </w:rPr>
+        <w:t xml:space="preserve">id_user: </w:t>
+      </w:r>
+      <w:r>
+        <w:t>Tipo: Int. Atributo da classe usuário que deve receber como valor, o id_user do usuário no banco de dados.</w:t>
       </w:r>
     </w:p>
     <w:p>
@@ -3222,46 +3594,14 @@
           <w:numId w:val="7"/>
         </w:numPr>
       </w:pPr>
-      <w:proofErr w:type="spellStart"/>
-      <w:proofErr w:type="gramStart"/>
-      <w:r>
-        <w:rPr>
-          <w:b/>
-        </w:rPr>
-        <w:t>name</w:t>
-      </w:r>
-      <w:proofErr w:type="gramEnd"/>
-      <w:r>
-        <w:rPr>
-          <w:b/>
-        </w:rPr>
-        <w:t>_user</w:t>
-      </w:r>
-      <w:proofErr w:type="spellEnd"/>
-      <w:r>
-        <w:rPr>
-          <w:b/>
-        </w:rPr>
-        <w:t xml:space="preserve">: </w:t>
-      </w:r>
-      <w:r>
-        <w:t xml:space="preserve">Tipo: </w:t>
-      </w:r>
-      <w:proofErr w:type="spellStart"/>
-      <w:r>
-        <w:t>String</w:t>
-      </w:r>
-      <w:proofErr w:type="spellEnd"/>
-      <w:r>
-        <w:t xml:space="preserve">. Atributo da classe usuário que deve receber como valor, o </w:t>
-      </w:r>
-      <w:proofErr w:type="spellStart"/>
-      <w:r>
-        <w:t>name_user</w:t>
-      </w:r>
-      <w:proofErr w:type="spellEnd"/>
-      <w:r>
-        <w:t xml:space="preserve"> do usuário no banco de dados.</w:t>
+      <w:r>
+        <w:rPr>
+          <w:b/>
+        </w:rPr>
+        <w:t xml:space="preserve">name_user: </w:t>
+      </w:r>
+      <w:r>
+        <w:t>Tipo: String. Atributo da classe usuário que deve receber como valor, o name_user do usuário no banco de dados.</w:t>
       </w:r>
     </w:p>
     <w:p>
@@ -3272,52 +3612,14 @@
           <w:numId w:val="7"/>
         </w:numPr>
       </w:pPr>
-      <w:proofErr w:type="spellStart"/>
-      <w:proofErr w:type="gramStart"/>
-      <w:r>
-        <w:rPr>
-          <w:b/>
-        </w:rPr>
-        <w:t>activate</w:t>
-      </w:r>
-      <w:proofErr w:type="gramEnd"/>
-      <w:r>
-        <w:rPr>
-          <w:b/>
-        </w:rPr>
-        <w:t>_user</w:t>
-      </w:r>
-      <w:proofErr w:type="spellEnd"/>
-      <w:r>
-        <w:rPr>
-          <w:b/>
-        </w:rPr>
-        <w:t xml:space="preserve">: </w:t>
-      </w:r>
-      <w:r>
-        <w:t xml:space="preserve">Tipo: </w:t>
-      </w:r>
-      <w:proofErr w:type="spellStart"/>
-      <w:r>
-        <w:t>Boolean</w:t>
-      </w:r>
-      <w:proofErr w:type="spellEnd"/>
-      <w:r>
-        <w:t>. Atributo da classe usuário que deve receber como valor,</w:t>
-      </w:r>
-      <w:r>
-        <w:t xml:space="preserve"> o </w:t>
-      </w:r>
-      <w:proofErr w:type="spellStart"/>
-      <w:r>
-        <w:t>activate</w:t>
-      </w:r>
-      <w:r>
-        <w:t>_user</w:t>
-      </w:r>
-      <w:proofErr w:type="spellEnd"/>
-      <w:r>
-        <w:t xml:space="preserve"> do usuário no banco de dados.</w:t>
+      <w:r>
+        <w:rPr>
+          <w:b/>
+        </w:rPr>
+        <w:t xml:space="preserve">activate_user: </w:t>
+      </w:r>
+      <w:r>
+        <w:t>Tipo: Boolean. Atributo da classe usuário que deve receber como valor, o activate_user do usuário no banco de dados.</w:t>
       </w:r>
     </w:p>
     <w:p>
@@ -3328,52 +3630,14 @@
           <w:numId w:val="7"/>
         </w:numPr>
       </w:pPr>
-      <w:proofErr w:type="spellStart"/>
-      <w:proofErr w:type="gramStart"/>
-      <w:r>
-        <w:rPr>
-          <w:b/>
-        </w:rPr>
-        <w:t>email</w:t>
-      </w:r>
-      <w:proofErr w:type="gramEnd"/>
-      <w:r>
-        <w:rPr>
-          <w:b/>
-        </w:rPr>
-        <w:t>_user</w:t>
-      </w:r>
-      <w:proofErr w:type="spellEnd"/>
-      <w:r>
-        <w:rPr>
-          <w:b/>
-        </w:rPr>
-        <w:t xml:space="preserve">: </w:t>
-      </w:r>
-      <w:r>
-        <w:t xml:space="preserve">Tipo: </w:t>
-      </w:r>
-      <w:proofErr w:type="spellStart"/>
-      <w:r>
-        <w:t>String</w:t>
-      </w:r>
-      <w:proofErr w:type="spellEnd"/>
-      <w:r>
-        <w:t xml:space="preserve">. Atributo da classe usuário que </w:t>
-      </w:r>
-      <w:r>
-        <w:t xml:space="preserve">deve receber como valor, o </w:t>
-      </w:r>
-      <w:proofErr w:type="spellStart"/>
-      <w:r>
-        <w:t>email</w:t>
-      </w:r>
-      <w:r>
-        <w:t>_user</w:t>
-      </w:r>
-      <w:proofErr w:type="spellEnd"/>
-      <w:r>
-        <w:t xml:space="preserve"> do usuário no banco de dados.</w:t>
+      <w:r>
+        <w:rPr>
+          <w:b/>
+        </w:rPr>
+        <w:t xml:space="preserve">email_user: </w:t>
+      </w:r>
+      <w:r>
+        <w:t>Tipo: String. Atributo da classe usuário que deve receber como valor, o email_user do usuário no banco de dados.</w:t>
       </w:r>
     </w:p>
     <w:p>
@@ -3384,52 +3648,14 @@
           <w:numId w:val="7"/>
         </w:numPr>
       </w:pPr>
-      <w:proofErr w:type="spellStart"/>
-      <w:proofErr w:type="gramStart"/>
-      <w:r>
-        <w:rPr>
-          <w:b/>
-        </w:rPr>
-        <w:t>password</w:t>
-      </w:r>
-      <w:proofErr w:type="gramEnd"/>
-      <w:r>
-        <w:rPr>
-          <w:b/>
-        </w:rPr>
-        <w:t>_user</w:t>
-      </w:r>
-      <w:proofErr w:type="spellEnd"/>
-      <w:r>
-        <w:rPr>
-          <w:b/>
-        </w:rPr>
-        <w:t xml:space="preserve">: </w:t>
-      </w:r>
-      <w:r>
-        <w:t xml:space="preserve">Tipo: </w:t>
-      </w:r>
-      <w:proofErr w:type="spellStart"/>
-      <w:r>
-        <w:t>String</w:t>
-      </w:r>
-      <w:proofErr w:type="spellEnd"/>
-      <w:r>
-        <w:t>. Atributo da classe usuário que deve receber como valor,</w:t>
-      </w:r>
-      <w:r>
-        <w:t xml:space="preserve"> o </w:t>
-      </w:r>
-      <w:proofErr w:type="spellStart"/>
-      <w:r>
-        <w:t>password</w:t>
-      </w:r>
-      <w:r>
-        <w:t>_user</w:t>
-      </w:r>
-      <w:proofErr w:type="spellEnd"/>
-      <w:r>
-        <w:t xml:space="preserve"> do usuário no banco de dados.</w:t>
+      <w:r>
+        <w:rPr>
+          <w:b/>
+        </w:rPr>
+        <w:t xml:space="preserve">password_user: </w:t>
+      </w:r>
+      <w:r>
+        <w:t>Tipo: String. Atributo da classe usuário que deve receber como valor, o password_user do usuário no banco de dados.</w:t>
       </w:r>
     </w:p>
     <w:p>
@@ -3440,52 +3666,14 @@
           <w:numId w:val="7"/>
         </w:numPr>
       </w:pPr>
-      <w:proofErr w:type="spellStart"/>
-      <w:proofErr w:type="gramStart"/>
-      <w:r>
-        <w:rPr>
-          <w:b/>
-        </w:rPr>
-        <w:t>login</w:t>
-      </w:r>
-      <w:proofErr w:type="gramEnd"/>
-      <w:r>
-        <w:rPr>
-          <w:b/>
-        </w:rPr>
-        <w:t>_user</w:t>
-      </w:r>
-      <w:proofErr w:type="spellEnd"/>
-      <w:r>
-        <w:rPr>
-          <w:b/>
-        </w:rPr>
-        <w:t xml:space="preserve">: </w:t>
-      </w:r>
-      <w:r>
-        <w:t xml:space="preserve">Tipo: </w:t>
-      </w:r>
-      <w:proofErr w:type="spellStart"/>
-      <w:r>
-        <w:t>String</w:t>
-      </w:r>
-      <w:proofErr w:type="spellEnd"/>
-      <w:r>
-        <w:t xml:space="preserve">. Atributo da classe usuário que </w:t>
-      </w:r>
-      <w:r>
-        <w:t xml:space="preserve">deve receber como valor, o </w:t>
-      </w:r>
-      <w:proofErr w:type="spellStart"/>
-      <w:r>
-        <w:t>login</w:t>
-      </w:r>
-      <w:r>
-        <w:t>_user</w:t>
-      </w:r>
-      <w:proofErr w:type="spellEnd"/>
-      <w:r>
-        <w:t xml:space="preserve"> do usuário no banco de dados.</w:t>
+      <w:r>
+        <w:rPr>
+          <w:b/>
+        </w:rPr>
+        <w:t xml:space="preserve">login_user: </w:t>
+      </w:r>
+      <w:r>
+        <w:t>Tipo: String. Atributo da classe usuário que deve receber como valor, o login_user do usuário no banco de dados.</w:t>
       </w:r>
     </w:p>
     <w:p>
@@ -3496,72 +3684,25 @@
           <w:numId w:val="7"/>
         </w:numPr>
       </w:pPr>
-      <w:proofErr w:type="spellStart"/>
-      <w:proofErr w:type="gramStart"/>
-      <w:r>
-        <w:rPr>
-          <w:b/>
-        </w:rPr>
-        <w:t>profile</w:t>
-      </w:r>
-      <w:proofErr w:type="gramEnd"/>
-      <w:r>
-        <w:rPr>
-          <w:b/>
-        </w:rPr>
-        <w:t>_picture</w:t>
-      </w:r>
-      <w:r>
-        <w:rPr>
-          <w:b/>
-        </w:rPr>
-        <w:t>_user</w:t>
-      </w:r>
-      <w:proofErr w:type="spellEnd"/>
-      <w:r>
-        <w:rPr>
-          <w:b/>
-        </w:rPr>
-        <w:t xml:space="preserve">: </w:t>
-      </w:r>
-      <w:r>
-        <w:t xml:space="preserve">Tipo: </w:t>
-      </w:r>
-      <w:proofErr w:type="spellStart"/>
-      <w:r>
-        <w:t>String</w:t>
-      </w:r>
-      <w:proofErr w:type="spellEnd"/>
-      <w:r>
-        <w:t>. Atributo da classe usuário que deve receber como valor,</w:t>
-      </w:r>
-      <w:r>
-        <w:t xml:space="preserve"> o </w:t>
-      </w:r>
-      <w:proofErr w:type="spellStart"/>
-      <w:r>
-        <w:t>profile_picture</w:t>
-      </w:r>
-      <w:r>
-        <w:t>_user</w:t>
-      </w:r>
-      <w:proofErr w:type="spellEnd"/>
-      <w:r>
-        <w:t xml:space="preserve"> do usuário no banco de dados.</w:t>
+      <w:r>
+        <w:rPr>
+          <w:b/>
+        </w:rPr>
+        <w:t xml:space="preserve">profile_picture_user: </w:t>
+      </w:r>
+      <w:r>
+        <w:t>Tipo: String. Atributo da classe usuário que deve receber como valor, o profile_picture_user do usuário no banco de dados.</w:t>
       </w:r>
     </w:p>
     <w:p>
       <w:pPr>
         <w:pStyle w:val="Ttulo3"/>
       </w:pPr>
-      <w:r>
-        <w:t xml:space="preserve">2.2.7. </w:t>
-      </w:r>
-      <w:proofErr w:type="spellStart"/>
-      <w:r>
-        <w:t>ApiCliente.kt</w:t>
-      </w:r>
-      <w:proofErr w:type="spellEnd"/>
+      <w:bookmarkStart w:id="21" w:name="_Toc176463121"/>
+      <w:r>
+        <w:t>2.2.7. ApiCliente.kt</w:t>
+      </w:r>
+      <w:bookmarkEnd w:id="21"/>
     </w:p>
     <w:p>
       <w:pPr>
@@ -3578,15 +3719,7 @@
         <w:t xml:space="preserve">URL: </w:t>
       </w:r>
       <w:r>
-        <w:t xml:space="preserve">Tipo: </w:t>
-      </w:r>
-      <w:proofErr w:type="spellStart"/>
-      <w:r>
-        <w:t>String</w:t>
-      </w:r>
-      <w:proofErr w:type="spellEnd"/>
-      <w:r>
-        <w:t>. Atributo para definir a rota da API.</w:t>
+        <w:t>Tipo: String. Atributo para definir a rota da API.</w:t>
       </w:r>
     </w:p>
     <w:p>
@@ -3597,12 +3730,13 @@
           <w:sz w:val="24"/>
         </w:rPr>
       </w:pPr>
-      <w:bookmarkStart w:id="16" w:name="_Toc176458679"/>
+      <w:bookmarkStart w:id="22" w:name="_Toc176463122"/>
       <w:r>
         <w:rPr>
           <w:b/>
           <w:sz w:val="24"/>
         </w:rPr>
+        <w:lastRenderedPageBreak/>
         <w:t>2.3</w:t>
       </w:r>
       <w:r>
@@ -3612,13 +3746,13 @@
         </w:rPr>
         <w:t>. FUNÇÕES</w:t>
       </w:r>
-      <w:bookmarkEnd w:id="16"/>
+      <w:bookmarkEnd w:id="22"/>
     </w:p>
     <w:p>
       <w:pPr>
         <w:pStyle w:val="Ttulo3"/>
       </w:pPr>
-      <w:bookmarkStart w:id="17" w:name="_Toc176458680"/>
+      <w:bookmarkStart w:id="23" w:name="_Toc176463123"/>
       <w:r>
         <w:t>2.3</w:t>
       </w:r>
@@ -3631,7 +3765,7 @@
       <w:r>
         <w:t xml:space="preserve"> LoginActivity.kt</w:t>
       </w:r>
-      <w:bookmarkEnd w:id="17"/>
+      <w:bookmarkEnd w:id="23"/>
     </w:p>
     <w:p>
       <w:pPr>
@@ -3691,9 +3825,8 @@
       <w:pPr>
         <w:pStyle w:val="Ttulo3"/>
       </w:pPr>
-      <w:bookmarkStart w:id="18" w:name="_Toc176458681"/>
-      <w:r>
-        <w:lastRenderedPageBreak/>
+      <w:bookmarkStart w:id="24" w:name="_Toc176463124"/>
+      <w:r>
         <w:t>2.3</w:t>
       </w:r>
       <w:r>
@@ -3705,7 +3838,7 @@
       <w:r>
         <w:t xml:space="preserve"> RegisterActivity.kt</w:t>
       </w:r>
-      <w:bookmarkEnd w:id="18"/>
+      <w:bookmarkEnd w:id="24"/>
     </w:p>
     <w:p>
       <w:pPr>
@@ -3729,7 +3862,7 @@
       <w:pPr>
         <w:pStyle w:val="Ttulo3"/>
       </w:pPr>
-      <w:bookmarkStart w:id="19" w:name="_Toc176458682"/>
+      <w:bookmarkStart w:id="25" w:name="_Toc176463125"/>
       <w:r>
         <w:t>2.3</w:t>
       </w:r>
@@ -3742,7 +3875,7 @@
       <w:r>
         <w:t xml:space="preserve"> CommonEvents</w:t>
       </w:r>
-      <w:bookmarkEnd w:id="19"/>
+      <w:bookmarkEnd w:id="25"/>
     </w:p>
     <w:p>
       <w:pPr>
@@ -3799,17 +3932,11 @@
       <w:pPr>
         <w:pStyle w:val="Ttulo3"/>
       </w:pPr>
-      <w:r>
-        <w:t>2.3.4</w:t>
-      </w:r>
-      <w:r>
-        <w:t xml:space="preserve"> </w:t>
-      </w:r>
-      <w:proofErr w:type="spellStart"/>
-      <w:r>
-        <w:t>EndpointUser.kt</w:t>
-      </w:r>
-      <w:proofErr w:type="spellEnd"/>
+      <w:bookmarkStart w:id="26" w:name="_Toc176463126"/>
+      <w:r>
+        <w:t>2.3.4 EndpointUser.kt</w:t>
+      </w:r>
+      <w:bookmarkEnd w:id="26"/>
     </w:p>
     <w:p>
       <w:pPr>
@@ -3819,97 +3946,23 @@
           <w:numId w:val="9"/>
         </w:numPr>
       </w:pPr>
+      <w:r>
+        <w:rPr>
+          <w:b/>
+        </w:rPr>
+        <w:t xml:space="preserve">userLogin(login_user : String, password_user : String): </w:t>
+      </w:r>
+      <w:r>
+        <w:t xml:space="preserve">retorna uma Call(vou pesquisar </w:t>
+      </w:r>
       <w:proofErr w:type="spellStart"/>
       <w:r>
-        <w:rPr>
-          <w:b/>
-        </w:rPr>
-        <w:t>userLogin</w:t>
+        <w:t>oq</w:t>
       </w:r>
       <w:proofErr w:type="spellEnd"/>
       <w:r>
-        <w:rPr>
-          <w:b/>
-        </w:rPr>
-        <w:t>(</w:t>
-      </w:r>
-      <w:proofErr w:type="spellStart"/>
-      <w:r>
-        <w:rPr>
-          <w:b/>
-        </w:rPr>
-        <w:t>login_user</w:t>
-      </w:r>
-      <w:proofErr w:type="spellEnd"/>
-      <w:r>
-        <w:rPr>
-          <w:b/>
-        </w:rPr>
-        <w:t xml:space="preserve"> : </w:t>
-      </w:r>
-      <w:proofErr w:type="spellStart"/>
-      <w:r>
-        <w:rPr>
-          <w:b/>
-        </w:rPr>
-        <w:t>String</w:t>
-      </w:r>
-      <w:proofErr w:type="spellEnd"/>
-      <w:r>
-        <w:rPr>
-          <w:b/>
-        </w:rPr>
-        <w:t xml:space="preserve">, </w:t>
-      </w:r>
-      <w:proofErr w:type="spellStart"/>
-      <w:r>
-        <w:rPr>
-          <w:b/>
-        </w:rPr>
-        <w:t>password_user</w:t>
-      </w:r>
-      <w:proofErr w:type="spellEnd"/>
-      <w:r>
-        <w:rPr>
-          <w:b/>
-        </w:rPr>
-        <w:t xml:space="preserve"> : </w:t>
-      </w:r>
-      <w:proofErr w:type="spellStart"/>
-      <w:r>
-        <w:rPr>
-          <w:b/>
-        </w:rPr>
-        <w:t>String</w:t>
-      </w:r>
-      <w:proofErr w:type="spellEnd"/>
-      <w:r>
-        <w:rPr>
-          <w:b/>
-        </w:rPr>
-        <w:t xml:space="preserve">): </w:t>
-      </w:r>
-      <w:r>
-        <w:t xml:space="preserve">retorna uma </w:t>
-      </w:r>
-      <w:proofErr w:type="spellStart"/>
-      <w:r>
-        <w:t>Call</w:t>
-      </w:r>
-      <w:proofErr w:type="spellEnd"/>
-      <w:r>
-        <w:t xml:space="preserve">(vou pesquisar </w:t>
-      </w:r>
-      <w:proofErr w:type="spellStart"/>
-      <w:r>
-        <w:t>oq</w:t>
-      </w:r>
-      <w:proofErr w:type="spellEnd"/>
-      <w:r>
         <w:t xml:space="preserve"> é)</w:t>
       </w:r>
-      <w:bookmarkStart w:id="20" w:name="_GoBack"/>
-      <w:bookmarkEnd w:id="20"/>
     </w:p>
     <w:p/>
     <w:sectPr>
@@ -3924,7 +3977,7 @@
 </file>
 
 <file path=word/numbering.xml><?xml version="1.0" encoding="utf-8"?>
-<w:numbering xmlns:wpc="http://schemas.microsoft.com/office/word/2010/wordprocessingCanvas" xmlns:cx="http://schemas.microsoft.com/office/drawing/2014/chartex" xmlns:cx1="http://schemas.microsoft.com/office/drawing/2015/9/8/chartex" xmlns:mc="http://schemas.openxmlformats.org/markup-compatibility/2006" xmlns:o="urn:schemas-microsoft-com:office:office" xmlns:r="http://schemas.openxmlformats.org/officeDocument/2006/relationships" xmlns:m="http://schemas.openxmlformats.org/officeDocument/2006/math" xmlns:v="urn:schemas-microsoft-com:vml" xmlns:wp14="http://schemas.microsoft.com/office/word/2010/wordprocessingDrawing" xmlns:wp="http://schemas.openxmlformats.org/drawingml/2006/wordprocessingDrawing" xmlns:w10="urn:schemas-microsoft-com:office:word" xmlns:w="http://schemas.openxmlformats.org/wordprocessingml/2006/main" xmlns:w14="http://schemas.microsoft.com/office/word/2010/wordml" xmlns:w15="http://schemas.microsoft.com/office/word/2012/wordml" xmlns:w16se="http://schemas.microsoft.com/office/word/2015/wordml/symex" xmlns:wpg="http://schemas.microsoft.com/office/word/2010/wordprocessingGroup" xmlns:wpi="http://schemas.microsoft.com/office/word/2010/wordprocessingInk" xmlns:wne="http://schemas.microsoft.com/office/word/2006/wordml" xmlns:wps="http://schemas.microsoft.com/office/word/2010/wordprocessingShape" mc:Ignorable="w14 w15 w16se wp14">
+<w:numbering xmlns:wpc="http://schemas.microsoft.com/office/word/2010/wordprocessingCanvas" xmlns:cx="http://schemas.microsoft.com/office/drawing/2014/chartex" xmlns:cx1="http://schemas.microsoft.com/office/drawing/2015/9/8/chartex" xmlns:cx2="http://schemas.microsoft.com/office/drawing/2015/10/21/chartex" xmlns:cx3="http://schemas.microsoft.com/office/drawing/2016/5/9/chartex" xmlns:cx4="http://schemas.microsoft.com/office/drawing/2016/5/10/chartex" xmlns:cx5="http://schemas.microsoft.com/office/drawing/2016/5/11/chartex" xmlns:cx6="http://schemas.microsoft.com/office/drawing/2016/5/12/chartex" xmlns:cx7="http://schemas.microsoft.com/office/drawing/2016/5/13/chartex" xmlns:cx8="http://schemas.microsoft.com/office/drawing/2016/5/14/chartex" xmlns:mc="http://schemas.openxmlformats.org/markup-compatibility/2006" xmlns:aink="http://schemas.microsoft.com/office/drawing/2016/ink" xmlns:am3d="http://schemas.microsoft.com/office/drawing/2017/model3d" xmlns:o="urn:schemas-microsoft-com:office:office" xmlns:oel="http://schemas.microsoft.com/office/2019/extlst" xmlns:r="http://schemas.openxmlformats.org/officeDocument/2006/relationships" xmlns:m="http://schemas.openxmlformats.org/officeDocument/2006/math" xmlns:v="urn:schemas-microsoft-com:vml" xmlns:wp14="http://schemas.microsoft.com/office/word/2010/wordprocessingDrawing" xmlns:wp="http://schemas.openxmlformats.org/drawingml/2006/wordprocessingDrawing" xmlns:w10="urn:schemas-microsoft-com:office:word" xmlns:w="http://schemas.openxmlformats.org/wordprocessingml/2006/main" xmlns:w14="http://schemas.microsoft.com/office/word/2010/wordml" xmlns:w15="http://schemas.microsoft.com/office/word/2012/wordml" xmlns:w16cex="http://schemas.microsoft.com/office/word/2018/wordml/cex" xmlns:w16cid="http://schemas.microsoft.com/office/word/2016/wordml/cid" xmlns:w16="http://schemas.microsoft.com/office/word/2018/wordml" xmlns:w16du="http://schemas.microsoft.com/office/word/2023/wordml/word16du" xmlns:w16sdtdh="http://schemas.microsoft.com/office/word/2020/wordml/sdtdatahash" xmlns:w16se="http://schemas.microsoft.com/office/word/2015/wordml/symex" xmlns:wpg="http://schemas.microsoft.com/office/word/2010/wordprocessingGroup" xmlns:wpi="http://schemas.microsoft.com/office/word/2010/wordprocessingInk" xmlns:wne="http://schemas.microsoft.com/office/word/2006/wordml" xmlns:wps="http://schemas.microsoft.com/office/word/2010/wordprocessingShape" mc:Ignorable="w14 w15 w16se w16cid w16 w16cex w16sdtdh w16du wp14">
   <w:abstractNum w:abstractNumId="0" w15:restartNumberingAfterBreak="0">
     <w:nsid w:val="03243594"/>
     <w:multiLevelType w:val="hybridMultilevel"/>
@@ -4726,38 +4779,38 @@
       </w:pPr>
     </w:lvl>
   </w:abstractNum>
-  <w:num w:numId="1">
+  <w:num w:numId="1" w16cid:durableId="736978610">
     <w:abstractNumId w:val="2"/>
   </w:num>
-  <w:num w:numId="2">
+  <w:num w:numId="2" w16cid:durableId="2046517032">
     <w:abstractNumId w:val="0"/>
   </w:num>
-  <w:num w:numId="3">
+  <w:num w:numId="3" w16cid:durableId="979306222">
     <w:abstractNumId w:val="3"/>
   </w:num>
-  <w:num w:numId="4">
+  <w:num w:numId="4" w16cid:durableId="1630355729">
     <w:abstractNumId w:val="7"/>
   </w:num>
-  <w:num w:numId="5">
+  <w:num w:numId="5" w16cid:durableId="1402756152">
     <w:abstractNumId w:val="8"/>
   </w:num>
-  <w:num w:numId="6">
+  <w:num w:numId="6" w16cid:durableId="1029184970">
     <w:abstractNumId w:val="4"/>
   </w:num>
-  <w:num w:numId="7">
+  <w:num w:numId="7" w16cid:durableId="1878274398">
     <w:abstractNumId w:val="1"/>
   </w:num>
-  <w:num w:numId="8">
+  <w:num w:numId="8" w16cid:durableId="966542011">
     <w:abstractNumId w:val="5"/>
   </w:num>
-  <w:num w:numId="9">
+  <w:num w:numId="9" w16cid:durableId="128209164">
     <w:abstractNumId w:val="6"/>
   </w:num>
 </w:numbering>
 </file>
 
 <file path=word/styles.xml><?xml version="1.0" encoding="utf-8"?>
-<w:styles xmlns:mc="http://schemas.openxmlformats.org/markup-compatibility/2006" xmlns:r="http://schemas.openxmlformats.org/officeDocument/2006/relationships" xmlns:w="http://schemas.openxmlformats.org/wordprocessingml/2006/main" xmlns:w14="http://schemas.microsoft.com/office/word/2010/wordml" xmlns:w15="http://schemas.microsoft.com/office/word/2012/wordml" xmlns:w16se="http://schemas.microsoft.com/office/word/2015/wordml/symex" mc:Ignorable="w14 w15 w16se">
+<w:styles xmlns:mc="http://schemas.openxmlformats.org/markup-compatibility/2006" xmlns:r="http://schemas.openxmlformats.org/officeDocument/2006/relationships" xmlns:w="http://schemas.openxmlformats.org/wordprocessingml/2006/main" xmlns:w14="http://schemas.microsoft.com/office/word/2010/wordml" xmlns:w15="http://schemas.microsoft.com/office/word/2012/wordml" xmlns:w16cex="http://schemas.microsoft.com/office/word/2018/wordml/cex" xmlns:w16cid="http://schemas.microsoft.com/office/word/2016/wordml/cid" xmlns:w16="http://schemas.microsoft.com/office/word/2018/wordml" xmlns:w16du="http://schemas.microsoft.com/office/word/2023/wordml/word16du" xmlns:w16sdtdh="http://schemas.microsoft.com/office/word/2020/wordml/sdtdatahash" xmlns:w16se="http://schemas.microsoft.com/office/word/2015/wordml/symex" mc:Ignorable="w14 w15 w16se w16cid w16 w16cex w16sdtdh w16du">
   <w:docDefaults>
     <w:rPrDefault>
       <w:rPr>
@@ -4773,7 +4826,7 @@
       </w:pPr>
     </w:pPrDefault>
   </w:docDefaults>
-  <w:latentStyles w:defLockedState="0" w:defUIPriority="99" w:defSemiHidden="0" w:defUnhideWhenUsed="0" w:defQFormat="0" w:count="371">
+  <w:latentStyles w:defLockedState="0" w:defUIPriority="99" w:defSemiHidden="0" w:defUnhideWhenUsed="0" w:defQFormat="0" w:count="376">
     <w:lsdException w:name="Normal" w:uiPriority="0" w:qFormat="1"/>
     <w:lsdException w:name="heading 1" w:uiPriority="9" w:qFormat="1"/>
     <w:lsdException w:name="heading 2" w:semiHidden="1" w:uiPriority="9" w:unhideWhenUsed="1" w:qFormat="1"/>
@@ -5145,6 +5198,11 @@
     <w:lsdException w:name="List Table 5 Dark Accent 6" w:uiPriority="50"/>
     <w:lsdException w:name="List Table 6 Colorful Accent 6" w:uiPriority="51"/>
     <w:lsdException w:name="List Table 7 Colorful Accent 6" w:uiPriority="52"/>
+    <w:lsdException w:name="Mention" w:semiHidden="1" w:unhideWhenUsed="1"/>
+    <w:lsdException w:name="Smart Hyperlink" w:semiHidden="1" w:unhideWhenUsed="1"/>
+    <w:lsdException w:name="Hashtag" w:semiHidden="1" w:unhideWhenUsed="1"/>
+    <w:lsdException w:name="Unresolved Mention" w:semiHidden="1" w:unhideWhenUsed="1"/>
+    <w:lsdException w:name="Smart Link" w:semiHidden="1" w:unhideWhenUsed="1"/>
   </w:latentStyles>
   <w:style w:type="paragraph" w:default="1" w:styleId="Normal">
     <w:name w:val="Normal"/>
@@ -5355,11 +5413,17 @@
     <w:autoRedefine/>
     <w:uiPriority w:val="39"/>
     <w:unhideWhenUsed/>
-    <w:rsid w:val="000E6256"/>
+    <w:rsid w:val="009016F2"/>
     <w:pPr>
+      <w:tabs>
+        <w:tab w:val="right" w:leader="dot" w:pos="8494"/>
+      </w:tabs>
       <w:spacing w:after="100"/>
       <w:ind w:left="240"/>
     </w:pPr>
+    <w:rPr>
+      <w:noProof/>
+    </w:rPr>
   </w:style>
   <w:style w:type="character" w:styleId="Hyperlink">
     <w:name w:val="Hyperlink"/>

</xml_diff>